<commit_message>
fixed janitor application in chapter 4 and added janitor to chapter 5
</commit_message>
<xml_diff>
--- a/crosstab_result.docx
+++ b/crosstab_result.docx
@@ -24,7 +24,6 @@
         <w:gridCol w:w="1080"/>
         <w:gridCol w:w="1080"/>
         <w:gridCol w:w="1080"/>
-        <w:gridCol w:w="1080"/>
       </w:tblGrid>
       <w:tr>
         <w:trPr>
@@ -72,7 +71,7 @@
                 <w:szCs w:val="22"/>
                 <w:color w:val="000000"/>
               </w:rPr>
-              <w:t xml:space="preserve">education</w:t>
+              <w:t xml:space="preserve">income</w:t>
             </w:r>
           </w:p>
         </w:tc>
@@ -116,7 +115,7 @@
                 <w:szCs w:val="22"/>
                 <w:color w:val="000000"/>
               </w:rPr>
-              <w:t xml:space="preserve">under $9,999</w:t>
+              <w:t xml:space="preserve">less than high school</w:t>
             </w:r>
           </w:p>
         </w:tc>
@@ -160,7 +159,7 @@
                 <w:szCs w:val="22"/>
                 <w:color w:val="000000"/>
               </w:rPr>
-              <w:t xml:space="preserve">$10,000 to $29,999</w:t>
+              <w:t xml:space="preserve">high school</w:t>
             </w:r>
           </w:p>
         </w:tc>
@@ -204,7 +203,7 @@
                 <w:szCs w:val="22"/>
                 <w:color w:val="000000"/>
               </w:rPr>
-              <w:t xml:space="preserve">$30,000 to $59,999</w:t>
+              <w:t xml:space="preserve">some college</w:t>
             </w:r>
           </w:p>
         </w:tc>
@@ -248,7 +247,7 @@
                 <w:szCs w:val="22"/>
                 <w:color w:val="000000"/>
               </w:rPr>
-              <w:t xml:space="preserve">$60,000 to $99,999</w:t>
+              <w:t xml:space="preserve">ba</w:t>
             </w:r>
           </w:p>
         </w:tc>
@@ -292,51 +291,7 @@
                 <w:szCs w:val="22"/>
                 <w:color w:val="000000"/>
               </w:rPr>
-              <w:t xml:space="preserve">$100,000 to $249,999</w:t>
-            </w:r>
-          </w:p>
-        </w:tc>
-        <w:tc>
-          <w:tcPr>
-            <w:tcBorders>
-              <w:bottom w:val="single" w:sz="12" w:space="0" w:color="666666"/>
-              <w:top w:val="single" w:sz="12" w:space="0" w:color="666666"/>
-              <w:left w:val="none" w:sz="0" w:space="0" w:color="000000"/>
-              <w:right w:val="none" w:sz="0" w:space="0" w:color="000000"/>
-            </w:tcBorders>
-            <w:shd w:val="clear" w:color="auto" w:fill="FFFFFF"/>
-            <w:tcMar>
-              <w:top w:w="0" w:type="dxa"/>
-              <w:bottom w:w="0" w:type="dxa"/>
-              <w:left w:w="0" w:type="dxa"/>
-              <w:right w:w="0" w:type="dxa"/>
-            </w:tcMar>
-            <w:vAlign w:val="center"/>
-          </w:tcPr>
-          <w:p>
-            <w:pPr>
-              <w:pStyle w:val="Normal"/>
-              <w:jc w:val="left"/>
-              <w:pBdr>
-                <w:bottom w:val="none" w:sz="0" w:space="0" w:color="000000"/>
-                <w:top w:val="none" w:sz="0" w:space="0" w:color="000000"/>
-                <w:left w:val="none" w:sz="0" w:space="0" w:color="000000"/>
-                <w:right w:val="none" w:sz="0" w:space="0" w:color="000000"/>
-              </w:pBdr>
-              <w:spacing w:after="100" w:before="100" w:line="240"/>
-              <w:ind w:left="100" w:right="100" w:firstLine="0" w:firstLineChars="0"/>
-            </w:pPr>
-            <w:r>
-              <w:rPr>
-                <w:rFonts w:ascii="Arial" w:hAnsi="Arial" w:eastAsia="Arial" w:cs="Arial"/>
-                <w:i w:val="false"/>
-                <w:b w:val="false"/>
-                <w:u w:val="none"/>
-                <w:sz w:val="22"/>
-                <w:szCs w:val="22"/>
-                <w:color w:val="000000"/>
-              </w:rPr>
-              <w:t xml:space="preserve">$250,000 or more</w:t>
+              <w:t xml:space="preserve">graduate degree</w:t>
             </w:r>
           </w:p>
         </w:tc>
@@ -430,7 +385,7 @@
                 <w:szCs w:val="22"/>
                 <w:color w:val="000000"/>
               </w:rPr>
-              <w:t xml:space="preserve">less than high school</w:t>
+              <w:t xml:space="preserve">under $9,999</w:t>
             </w:r>
           </w:p>
         </w:tc>
@@ -474,7 +429,7 @@
                 <w:szCs w:val="22"/>
                 <w:color w:val="000000"/>
               </w:rPr>
-              <w:t xml:space="preserve">17.46%  (81)</w:t>
+              <w:t xml:space="preserve">31.64%  (81)</w:t>
             </w:r>
           </w:p>
         </w:tc>
@@ -518,7 +473,7 @@
                 <w:szCs w:val="22"/>
                 <w:color w:val="000000"/>
               </w:rPr>
-              <w:t xml:space="preserve">11.75%  (65)</w:t>
+              <w:t xml:space="preserve">15.09% (137)</w:t>
             </w:r>
           </w:p>
         </w:tc>
@@ -562,7 +517,7 @@
                 <w:szCs w:val="22"/>
                 <w:color w:val="000000"/>
               </w:rPr>
-              <w:t xml:space="preserve">5.60%    (57)</w:t>
+              <w:t xml:space="preserve">7.98%   (131)</w:t>
             </w:r>
           </w:p>
         </w:tc>
@@ -606,7 +561,7 @@
                 <w:szCs w:val="22"/>
                 <w:color w:val="000000"/>
               </w:rPr>
-              <w:t xml:space="preserve">3.00%    (33)</w:t>
+              <w:t xml:space="preserve">5.25%    (68)</w:t>
             </w:r>
           </w:p>
         </w:tc>
@@ -650,7 +605,7 @@
                 <w:szCs w:val="22"/>
                 <w:color w:val="000000"/>
               </w:rPr>
-              <w:t xml:space="preserve">1.18%    (19)</w:t>
+              <w:t xml:space="preserve">4.55%    (47)</w:t>
             </w:r>
           </w:p>
         </w:tc>
@@ -694,51 +649,7 @@
                 <w:szCs w:val="22"/>
                 <w:color w:val="000000"/>
               </w:rPr>
-              <w:t xml:space="preserve">0.26%   (1)</w:t>
-            </w:r>
-          </w:p>
-        </w:tc>
-        <w:tc>
-          <w:tcPr>
-            <w:tcBorders>
-              <w:bottom w:val="none" w:sz="0" w:space="0" w:color="000000"/>
-              <w:top w:val="single" w:sz="12" w:space="0" w:color="666666"/>
-              <w:left w:val="none" w:sz="0" w:space="0" w:color="000000"/>
-              <w:right w:val="none" w:sz="0" w:space="0" w:color="000000"/>
-            </w:tcBorders>
-            <w:shd w:val="clear" w:color="auto" w:fill="FFFFFF"/>
-            <w:tcMar>
-              <w:top w:w="0" w:type="dxa"/>
-              <w:bottom w:w="0" w:type="dxa"/>
-              <w:left w:w="0" w:type="dxa"/>
-              <w:right w:w="0" w:type="dxa"/>
-            </w:tcMar>
-            <w:vAlign w:val="center"/>
-          </w:tcPr>
-          <w:p>
-            <w:pPr>
-              <w:pStyle w:val="Normal"/>
-              <w:jc w:val="left"/>
-              <w:pBdr>
-                <w:bottom w:val="none" w:sz="0" w:space="0" w:color="000000"/>
-                <w:top w:val="none" w:sz="0" w:space="0" w:color="000000"/>
-                <w:left w:val="none" w:sz="0" w:space="0" w:color="000000"/>
-                <w:right w:val="none" w:sz="0" w:space="0" w:color="000000"/>
-              </w:pBdr>
-              <w:spacing w:after="100" w:before="100" w:line="240"/>
-              <w:ind w:left="100" w:right="100" w:firstLine="0" w:firstLineChars="0"/>
-            </w:pPr>
-            <w:r>
-              <w:rPr>
-                <w:rFonts w:ascii="Arial" w:hAnsi="Arial" w:eastAsia="Arial" w:cs="Arial"/>
-                <w:i w:val="false"/>
-                <w:b w:val="false"/>
-                <w:u w:val="none"/>
-                <w:sz w:val="22"/>
-                <w:szCs w:val="22"/>
-                <w:color w:val="000000"/>
-              </w:rPr>
-              <w:t xml:space="preserve">39.25%   (256)</w:t>
+              <w:t xml:space="preserve">64.50%   (464)</w:t>
             </w:r>
           </w:p>
         </w:tc>
@@ -788,315 +699,271 @@
                 <w:szCs w:val="22"/>
                 <w:color w:val="000000"/>
               </w:rPr>
-              <w:t xml:space="preserve">high school</w:t>
-            </w:r>
-          </w:p>
-        </w:tc>
-        <w:tc>
-          <w:tcPr>
-            <w:tcBorders>
-              <w:bottom w:val="none" w:sz="0" w:space="0" w:color="000000"/>
-              <w:top w:val="none" w:sz="0" w:space="0" w:color="000000"/>
-              <w:left w:val="none" w:sz="0" w:space="0" w:color="000000"/>
-              <w:right w:val="none" w:sz="0" w:space="0" w:color="000000"/>
-            </w:tcBorders>
-            <w:shd w:val="clear" w:color="auto" w:fill="FFFFFF"/>
-            <w:tcMar>
-              <w:top w:w="0" w:type="dxa"/>
-              <w:bottom w:w="0" w:type="dxa"/>
-              <w:left w:w="0" w:type="dxa"/>
-              <w:right w:w="0" w:type="dxa"/>
-            </w:tcMar>
-            <w:vAlign w:val="center"/>
-          </w:tcPr>
-          <w:p>
-            <w:pPr>
-              <w:pStyle w:val="Normal"/>
-              <w:jc w:val="left"/>
-              <w:pBdr>
-                <w:bottom w:val="none" w:sz="0" w:space="0" w:color="000000"/>
-                <w:top w:val="none" w:sz="0" w:space="0" w:color="000000"/>
-                <w:left w:val="none" w:sz="0" w:space="0" w:color="000000"/>
-                <w:right w:val="none" w:sz="0" w:space="0" w:color="000000"/>
-              </w:pBdr>
-              <w:spacing w:after="100" w:before="100" w:line="240"/>
-              <w:ind w:left="100" w:right="100" w:firstLine="0" w:firstLineChars="0"/>
-            </w:pPr>
-            <w:r>
-              <w:rPr>
-                <w:rFonts w:ascii="Arial" w:hAnsi="Arial" w:eastAsia="Arial" w:cs="Arial"/>
-                <w:i w:val="false"/>
-                <w:b w:val="false"/>
-                <w:u w:val="none"/>
-                <w:sz w:val="22"/>
-                <w:szCs w:val="22"/>
-                <w:color w:val="000000"/>
-              </w:rPr>
-              <w:t xml:space="preserve">29.53% (137)</w:t>
-            </w:r>
-          </w:p>
-        </w:tc>
-        <w:tc>
-          <w:tcPr>
-            <w:tcBorders>
-              <w:bottom w:val="none" w:sz="0" w:space="0" w:color="000000"/>
-              <w:top w:val="none" w:sz="0" w:space="0" w:color="000000"/>
-              <w:left w:val="none" w:sz="0" w:space="0" w:color="000000"/>
-              <w:right w:val="none" w:sz="0" w:space="0" w:color="000000"/>
-            </w:tcBorders>
-            <w:shd w:val="clear" w:color="auto" w:fill="FFFFFF"/>
-            <w:tcMar>
-              <w:top w:w="0" w:type="dxa"/>
-              <w:bottom w:w="0" w:type="dxa"/>
-              <w:left w:w="0" w:type="dxa"/>
-              <w:right w:w="0" w:type="dxa"/>
-            </w:tcMar>
-            <w:vAlign w:val="center"/>
-          </w:tcPr>
-          <w:p>
-            <w:pPr>
-              <w:pStyle w:val="Normal"/>
-              <w:jc w:val="left"/>
-              <w:pBdr>
-                <w:bottom w:val="none" w:sz="0" w:space="0" w:color="000000"/>
-                <w:top w:val="none" w:sz="0" w:space="0" w:color="000000"/>
-                <w:left w:val="none" w:sz="0" w:space="0" w:color="000000"/>
-                <w:right w:val="none" w:sz="0" w:space="0" w:color="000000"/>
-              </w:pBdr>
-              <w:spacing w:after="100" w:before="100" w:line="240"/>
-              <w:ind w:left="100" w:right="100" w:firstLine="0" w:firstLineChars="0"/>
-            </w:pPr>
-            <w:r>
-              <w:rPr>
-                <w:rFonts w:ascii="Arial" w:hAnsi="Arial" w:eastAsia="Arial" w:cs="Arial"/>
-                <w:i w:val="false"/>
-                <w:b w:val="false"/>
-                <w:u w:val="none"/>
-                <w:sz w:val="22"/>
-                <w:szCs w:val="22"/>
-                <w:color w:val="000000"/>
-              </w:rPr>
-              <w:t xml:space="preserve">28.21% (156)</w:t>
-            </w:r>
-          </w:p>
-        </w:tc>
-        <w:tc>
-          <w:tcPr>
-            <w:tcBorders>
-              <w:bottom w:val="none" w:sz="0" w:space="0" w:color="000000"/>
-              <w:top w:val="none" w:sz="0" w:space="0" w:color="000000"/>
-              <w:left w:val="none" w:sz="0" w:space="0" w:color="000000"/>
-              <w:right w:val="none" w:sz="0" w:space="0" w:color="000000"/>
-            </w:tcBorders>
-            <w:shd w:val="clear" w:color="auto" w:fill="FFFFFF"/>
-            <w:tcMar>
-              <w:top w:w="0" w:type="dxa"/>
-              <w:bottom w:w="0" w:type="dxa"/>
-              <w:left w:w="0" w:type="dxa"/>
-              <w:right w:w="0" w:type="dxa"/>
-            </w:tcMar>
-            <w:vAlign w:val="center"/>
-          </w:tcPr>
-          <w:p>
-            <w:pPr>
-              <w:pStyle w:val="Normal"/>
-              <w:jc w:val="left"/>
-              <w:pBdr>
-                <w:bottom w:val="none" w:sz="0" w:space="0" w:color="000000"/>
-                <w:top w:val="none" w:sz="0" w:space="0" w:color="000000"/>
-                <w:left w:val="none" w:sz="0" w:space="0" w:color="000000"/>
-                <w:right w:val="none" w:sz="0" w:space="0" w:color="000000"/>
-              </w:pBdr>
-              <w:spacing w:after="100" w:before="100" w:line="240"/>
-              <w:ind w:left="100" w:right="100" w:firstLine="0" w:firstLineChars="0"/>
-            </w:pPr>
-            <w:r>
-              <w:rPr>
-                <w:rFonts w:ascii="Arial" w:hAnsi="Arial" w:eastAsia="Arial" w:cs="Arial"/>
-                <w:i w:val="false"/>
-                <w:b w:val="false"/>
-                <w:u w:val="none"/>
-                <w:sz w:val="22"/>
-                <w:szCs w:val="22"/>
-                <w:color w:val="000000"/>
-              </w:rPr>
-              <w:t xml:space="preserve">26.62%   (271)</w:t>
-            </w:r>
-          </w:p>
-        </w:tc>
-        <w:tc>
-          <w:tcPr>
-            <w:tcBorders>
-              <w:bottom w:val="none" w:sz="0" w:space="0" w:color="000000"/>
-              <w:top w:val="none" w:sz="0" w:space="0" w:color="000000"/>
-              <w:left w:val="none" w:sz="0" w:space="0" w:color="000000"/>
-              <w:right w:val="none" w:sz="0" w:space="0" w:color="000000"/>
-            </w:tcBorders>
-            <w:shd w:val="clear" w:color="auto" w:fill="FFFFFF"/>
-            <w:tcMar>
-              <w:top w:w="0" w:type="dxa"/>
-              <w:bottom w:w="0" w:type="dxa"/>
-              <w:left w:w="0" w:type="dxa"/>
-              <w:right w:w="0" w:type="dxa"/>
-            </w:tcMar>
-            <w:vAlign w:val="center"/>
-          </w:tcPr>
-          <w:p>
-            <w:pPr>
-              <w:pStyle w:val="Normal"/>
-              <w:jc w:val="left"/>
-              <w:pBdr>
-                <w:bottom w:val="none" w:sz="0" w:space="0" w:color="000000"/>
-                <w:top w:val="none" w:sz="0" w:space="0" w:color="000000"/>
-                <w:left w:val="none" w:sz="0" w:space="0" w:color="000000"/>
-                <w:right w:val="none" w:sz="0" w:space="0" w:color="000000"/>
-              </w:pBdr>
-              <w:spacing w:after="100" w:before="100" w:line="240"/>
-              <w:ind w:left="100" w:right="100" w:firstLine="0" w:firstLineChars="0"/>
-            </w:pPr>
-            <w:r>
-              <w:rPr>
-                <w:rFonts w:ascii="Arial" w:hAnsi="Arial" w:eastAsia="Arial" w:cs="Arial"/>
-                <w:i w:val="false"/>
-                <w:b w:val="false"/>
-                <w:u w:val="none"/>
-                <w:sz w:val="22"/>
-                <w:szCs w:val="22"/>
-                <w:color w:val="000000"/>
-              </w:rPr>
-              <w:t xml:space="preserve">17.36%   (191)</w:t>
-            </w:r>
-          </w:p>
-        </w:tc>
-        <w:tc>
-          <w:tcPr>
-            <w:tcBorders>
-              <w:bottom w:val="none" w:sz="0" w:space="0" w:color="000000"/>
-              <w:top w:val="none" w:sz="0" w:space="0" w:color="000000"/>
-              <w:left w:val="none" w:sz="0" w:space="0" w:color="000000"/>
-              <w:right w:val="none" w:sz="0" w:space="0" w:color="000000"/>
-            </w:tcBorders>
-            <w:shd w:val="clear" w:color="auto" w:fill="FFFFFF"/>
-            <w:tcMar>
-              <w:top w:w="0" w:type="dxa"/>
-              <w:bottom w:w="0" w:type="dxa"/>
-              <w:left w:w="0" w:type="dxa"/>
-              <w:right w:w="0" w:type="dxa"/>
-            </w:tcMar>
-            <w:vAlign w:val="center"/>
-          </w:tcPr>
-          <w:p>
-            <w:pPr>
-              <w:pStyle w:val="Normal"/>
-              <w:jc w:val="left"/>
-              <w:pBdr>
-                <w:bottom w:val="none" w:sz="0" w:space="0" w:color="000000"/>
-                <w:top w:val="none" w:sz="0" w:space="0" w:color="000000"/>
-                <w:left w:val="none" w:sz="0" w:space="0" w:color="000000"/>
-                <w:right w:val="none" w:sz="0" w:space="0" w:color="000000"/>
-              </w:pBdr>
-              <w:spacing w:after="100" w:before="100" w:line="240"/>
-              <w:ind w:left="100" w:right="100" w:firstLine="0" w:firstLineChars="0"/>
-            </w:pPr>
-            <w:r>
-              <w:rPr>
-                <w:rFonts w:ascii="Arial" w:hAnsi="Arial" w:eastAsia="Arial" w:cs="Arial"/>
-                <w:i w:val="false"/>
-                <w:b w:val="false"/>
-                <w:u w:val="none"/>
-                <w:sz w:val="22"/>
-                <w:szCs w:val="22"/>
-                <w:color w:val="000000"/>
-              </w:rPr>
-              <w:t xml:space="preserve">8.14%   (131)</w:t>
-            </w:r>
-          </w:p>
-        </w:tc>
-        <w:tc>
-          <w:tcPr>
-            <w:tcBorders>
-              <w:bottom w:val="none" w:sz="0" w:space="0" w:color="000000"/>
-              <w:top w:val="none" w:sz="0" w:space="0" w:color="000000"/>
-              <w:left w:val="none" w:sz="0" w:space="0" w:color="000000"/>
-              <w:right w:val="none" w:sz="0" w:space="0" w:color="000000"/>
-            </w:tcBorders>
-            <w:shd w:val="clear" w:color="auto" w:fill="FFFFFF"/>
-            <w:tcMar>
-              <w:top w:w="0" w:type="dxa"/>
-              <w:bottom w:w="0" w:type="dxa"/>
-              <w:left w:w="0" w:type="dxa"/>
-              <w:right w:w="0" w:type="dxa"/>
-            </w:tcMar>
-            <w:vAlign w:val="center"/>
-          </w:tcPr>
-          <w:p>
-            <w:pPr>
-              <w:pStyle w:val="Normal"/>
-              <w:jc w:val="left"/>
-              <w:pBdr>
-                <w:bottom w:val="none" w:sz="0" w:space="0" w:color="000000"/>
-                <w:top w:val="none" w:sz="0" w:space="0" w:color="000000"/>
-                <w:left w:val="none" w:sz="0" w:space="0" w:color="000000"/>
-                <w:right w:val="none" w:sz="0" w:space="0" w:color="000000"/>
-              </w:pBdr>
-              <w:spacing w:after="100" w:before="100" w:line="240"/>
-              <w:ind w:left="100" w:right="100" w:firstLine="0" w:firstLineChars="0"/>
-            </w:pPr>
-            <w:r>
-              <w:rPr>
-                <w:rFonts w:ascii="Arial" w:hAnsi="Arial" w:eastAsia="Arial" w:cs="Arial"/>
-                <w:i w:val="false"/>
-                <w:b w:val="false"/>
-                <w:u w:val="none"/>
-                <w:sz w:val="22"/>
-                <w:szCs w:val="22"/>
-                <w:color w:val="000000"/>
-              </w:rPr>
-              <w:t xml:space="preserve">5.63%  (22)</w:t>
-            </w:r>
-          </w:p>
-        </w:tc>
-        <w:tc>
-          <w:tcPr>
-            <w:tcBorders>
-              <w:bottom w:val="none" w:sz="0" w:space="0" w:color="000000"/>
-              <w:top w:val="none" w:sz="0" w:space="0" w:color="000000"/>
-              <w:left w:val="none" w:sz="0" w:space="0" w:color="000000"/>
-              <w:right w:val="none" w:sz="0" w:space="0" w:color="000000"/>
-            </w:tcBorders>
-            <w:shd w:val="clear" w:color="auto" w:fill="FFFFFF"/>
-            <w:tcMar>
-              <w:top w:w="0" w:type="dxa"/>
-              <w:bottom w:w="0" w:type="dxa"/>
-              <w:left w:w="0" w:type="dxa"/>
-              <w:right w:w="0" w:type="dxa"/>
-            </w:tcMar>
-            <w:vAlign w:val="center"/>
-          </w:tcPr>
-          <w:p>
-            <w:pPr>
-              <w:pStyle w:val="Normal"/>
-              <w:jc w:val="left"/>
-              <w:pBdr>
-                <w:bottom w:val="none" w:sz="0" w:space="0" w:color="000000"/>
-                <w:top w:val="none" w:sz="0" w:space="0" w:color="000000"/>
-                <w:left w:val="none" w:sz="0" w:space="0" w:color="000000"/>
-                <w:right w:val="none" w:sz="0" w:space="0" w:color="000000"/>
-              </w:pBdr>
-              <w:spacing w:after="100" w:before="100" w:line="240"/>
-              <w:ind w:left="100" w:right="100" w:firstLine="0" w:firstLineChars="0"/>
-            </w:pPr>
-            <w:r>
-              <w:rPr>
-                <w:rFonts w:ascii="Arial" w:hAnsi="Arial" w:eastAsia="Arial" w:cs="Arial"/>
-                <w:i w:val="false"/>
-                <w:b w:val="false"/>
-                <w:u w:val="none"/>
-                <w:sz w:val="22"/>
-                <w:szCs w:val="22"/>
-                <w:color w:val="000000"/>
-              </w:rPr>
-              <w:t xml:space="preserve">115.49%   (908)</w:t>
+              <w:t xml:space="preserve">$10,000 to $29,999</w:t>
+            </w:r>
+          </w:p>
+        </w:tc>
+        <w:tc>
+          <w:tcPr>
+            <w:tcBorders>
+              <w:bottom w:val="none" w:sz="0" w:space="0" w:color="000000"/>
+              <w:top w:val="none" w:sz="0" w:space="0" w:color="000000"/>
+              <w:left w:val="none" w:sz="0" w:space="0" w:color="000000"/>
+              <w:right w:val="none" w:sz="0" w:space="0" w:color="000000"/>
+            </w:tcBorders>
+            <w:shd w:val="clear" w:color="auto" w:fill="FFFFFF"/>
+            <w:tcMar>
+              <w:top w:w="0" w:type="dxa"/>
+              <w:bottom w:w="0" w:type="dxa"/>
+              <w:left w:w="0" w:type="dxa"/>
+              <w:right w:w="0" w:type="dxa"/>
+            </w:tcMar>
+            <w:vAlign w:val="center"/>
+          </w:tcPr>
+          <w:p>
+            <w:pPr>
+              <w:pStyle w:val="Normal"/>
+              <w:jc w:val="left"/>
+              <w:pBdr>
+                <w:bottom w:val="none" w:sz="0" w:space="0" w:color="000000"/>
+                <w:top w:val="none" w:sz="0" w:space="0" w:color="000000"/>
+                <w:left w:val="none" w:sz="0" w:space="0" w:color="000000"/>
+                <w:right w:val="none" w:sz="0" w:space="0" w:color="000000"/>
+              </w:pBdr>
+              <w:spacing w:after="100" w:before="100" w:line="240"/>
+              <w:ind w:left="100" w:right="100" w:firstLine="0" w:firstLineChars="0"/>
+            </w:pPr>
+            <w:r>
+              <w:rPr>
+                <w:rFonts w:ascii="Arial" w:hAnsi="Arial" w:eastAsia="Arial" w:cs="Arial"/>
+                <w:i w:val="false"/>
+                <w:b w:val="false"/>
+                <w:u w:val="none"/>
+                <w:sz w:val="22"/>
+                <w:szCs w:val="22"/>
+                <w:color w:val="000000"/>
+              </w:rPr>
+              <w:t xml:space="preserve">25.39%  (65)</w:t>
+            </w:r>
+          </w:p>
+        </w:tc>
+        <w:tc>
+          <w:tcPr>
+            <w:tcBorders>
+              <w:bottom w:val="none" w:sz="0" w:space="0" w:color="000000"/>
+              <w:top w:val="none" w:sz="0" w:space="0" w:color="000000"/>
+              <w:left w:val="none" w:sz="0" w:space="0" w:color="000000"/>
+              <w:right w:val="none" w:sz="0" w:space="0" w:color="000000"/>
+            </w:tcBorders>
+            <w:shd w:val="clear" w:color="auto" w:fill="FFFFFF"/>
+            <w:tcMar>
+              <w:top w:w="0" w:type="dxa"/>
+              <w:bottom w:w="0" w:type="dxa"/>
+              <w:left w:w="0" w:type="dxa"/>
+              <w:right w:w="0" w:type="dxa"/>
+            </w:tcMar>
+            <w:vAlign w:val="center"/>
+          </w:tcPr>
+          <w:p>
+            <w:pPr>
+              <w:pStyle w:val="Normal"/>
+              <w:jc w:val="left"/>
+              <w:pBdr>
+                <w:bottom w:val="none" w:sz="0" w:space="0" w:color="000000"/>
+                <w:top w:val="none" w:sz="0" w:space="0" w:color="000000"/>
+                <w:left w:val="none" w:sz="0" w:space="0" w:color="000000"/>
+                <w:right w:val="none" w:sz="0" w:space="0" w:color="000000"/>
+              </w:pBdr>
+              <w:spacing w:after="100" w:before="100" w:line="240"/>
+              <w:ind w:left="100" w:right="100" w:firstLine="0" w:firstLineChars="0"/>
+            </w:pPr>
+            <w:r>
+              <w:rPr>
+                <w:rFonts w:ascii="Arial" w:hAnsi="Arial" w:eastAsia="Arial" w:cs="Arial"/>
+                <w:i w:val="false"/>
+                <w:b w:val="false"/>
+                <w:u w:val="none"/>
+                <w:sz w:val="22"/>
+                <w:szCs w:val="22"/>
+                <w:color w:val="000000"/>
+              </w:rPr>
+              <w:t xml:space="preserve">17.18% (156)</w:t>
+            </w:r>
+          </w:p>
+        </w:tc>
+        <w:tc>
+          <w:tcPr>
+            <w:tcBorders>
+              <w:bottom w:val="none" w:sz="0" w:space="0" w:color="000000"/>
+              <w:top w:val="none" w:sz="0" w:space="0" w:color="000000"/>
+              <w:left w:val="none" w:sz="0" w:space="0" w:color="000000"/>
+              <w:right w:val="none" w:sz="0" w:space="0" w:color="000000"/>
+            </w:tcBorders>
+            <w:shd w:val="clear" w:color="auto" w:fill="FFFFFF"/>
+            <w:tcMar>
+              <w:top w:w="0" w:type="dxa"/>
+              <w:bottom w:w="0" w:type="dxa"/>
+              <w:left w:w="0" w:type="dxa"/>
+              <w:right w:w="0" w:type="dxa"/>
+            </w:tcMar>
+            <w:vAlign w:val="center"/>
+          </w:tcPr>
+          <w:p>
+            <w:pPr>
+              <w:pStyle w:val="Normal"/>
+              <w:jc w:val="left"/>
+              <w:pBdr>
+                <w:bottom w:val="none" w:sz="0" w:space="0" w:color="000000"/>
+                <w:top w:val="none" w:sz="0" w:space="0" w:color="000000"/>
+                <w:left w:val="none" w:sz="0" w:space="0" w:color="000000"/>
+                <w:right w:val="none" w:sz="0" w:space="0" w:color="000000"/>
+              </w:pBdr>
+              <w:spacing w:after="100" w:before="100" w:line="240"/>
+              <w:ind w:left="100" w:right="100" w:firstLine="0" w:firstLineChars="0"/>
+            </w:pPr>
+            <w:r>
+              <w:rPr>
+                <w:rFonts w:ascii="Arial" w:hAnsi="Arial" w:eastAsia="Arial" w:cs="Arial"/>
+                <w:i w:val="false"/>
+                <w:b w:val="false"/>
+                <w:u w:val="none"/>
+                <w:sz w:val="22"/>
+                <w:szCs w:val="22"/>
+                <w:color w:val="000000"/>
+              </w:rPr>
+              <w:t xml:space="preserve">14.56%   (239)</w:t>
+            </w:r>
+          </w:p>
+        </w:tc>
+        <w:tc>
+          <w:tcPr>
+            <w:tcBorders>
+              <w:bottom w:val="none" w:sz="0" w:space="0" w:color="000000"/>
+              <w:top w:val="none" w:sz="0" w:space="0" w:color="000000"/>
+              <w:left w:val="none" w:sz="0" w:space="0" w:color="000000"/>
+              <w:right w:val="none" w:sz="0" w:space="0" w:color="000000"/>
+            </w:tcBorders>
+            <w:shd w:val="clear" w:color="auto" w:fill="FFFFFF"/>
+            <w:tcMar>
+              <w:top w:w="0" w:type="dxa"/>
+              <w:bottom w:w="0" w:type="dxa"/>
+              <w:left w:w="0" w:type="dxa"/>
+              <w:right w:w="0" w:type="dxa"/>
+            </w:tcMar>
+            <w:vAlign w:val="center"/>
+          </w:tcPr>
+          <w:p>
+            <w:pPr>
+              <w:pStyle w:val="Normal"/>
+              <w:jc w:val="left"/>
+              <w:pBdr>
+                <w:bottom w:val="none" w:sz="0" w:space="0" w:color="000000"/>
+                <w:top w:val="none" w:sz="0" w:space="0" w:color="000000"/>
+                <w:left w:val="none" w:sz="0" w:space="0" w:color="000000"/>
+                <w:right w:val="none" w:sz="0" w:space="0" w:color="000000"/>
+              </w:pBdr>
+              <w:spacing w:after="100" w:before="100" w:line="240"/>
+              <w:ind w:left="100" w:right="100" w:firstLine="0" w:firstLineChars="0"/>
+            </w:pPr>
+            <w:r>
+              <w:rPr>
+                <w:rFonts w:ascii="Arial" w:hAnsi="Arial" w:eastAsia="Arial" w:cs="Arial"/>
+                <w:i w:val="false"/>
+                <w:b w:val="false"/>
+                <w:u w:val="none"/>
+                <w:sz w:val="22"/>
+                <w:szCs w:val="22"/>
+                <w:color w:val="000000"/>
+              </w:rPr>
+              <w:t xml:space="preserve">5.25%    (68)</w:t>
+            </w:r>
+          </w:p>
+        </w:tc>
+        <w:tc>
+          <w:tcPr>
+            <w:tcBorders>
+              <w:bottom w:val="none" w:sz="0" w:space="0" w:color="000000"/>
+              <w:top w:val="none" w:sz="0" w:space="0" w:color="000000"/>
+              <w:left w:val="none" w:sz="0" w:space="0" w:color="000000"/>
+              <w:right w:val="none" w:sz="0" w:space="0" w:color="000000"/>
+            </w:tcBorders>
+            <w:shd w:val="clear" w:color="auto" w:fill="FFFFFF"/>
+            <w:tcMar>
+              <w:top w:w="0" w:type="dxa"/>
+              <w:bottom w:w="0" w:type="dxa"/>
+              <w:left w:w="0" w:type="dxa"/>
+              <w:right w:w="0" w:type="dxa"/>
+            </w:tcMar>
+            <w:vAlign w:val="center"/>
+          </w:tcPr>
+          <w:p>
+            <w:pPr>
+              <w:pStyle w:val="Normal"/>
+              <w:jc w:val="left"/>
+              <w:pBdr>
+                <w:bottom w:val="none" w:sz="0" w:space="0" w:color="000000"/>
+                <w:top w:val="none" w:sz="0" w:space="0" w:color="000000"/>
+                <w:left w:val="none" w:sz="0" w:space="0" w:color="000000"/>
+                <w:right w:val="none" w:sz="0" w:space="0" w:color="000000"/>
+              </w:pBdr>
+              <w:spacing w:after="100" w:before="100" w:line="240"/>
+              <w:ind w:left="100" w:right="100" w:firstLine="0" w:firstLineChars="0"/>
+            </w:pPr>
+            <w:r>
+              <w:rPr>
+                <w:rFonts w:ascii="Arial" w:hAnsi="Arial" w:eastAsia="Arial" w:cs="Arial"/>
+                <w:i w:val="false"/>
+                <w:b w:val="false"/>
+                <w:u w:val="none"/>
+                <w:sz w:val="22"/>
+                <w:szCs w:val="22"/>
+                <w:color w:val="000000"/>
+              </w:rPr>
+              <w:t xml:space="preserve">2.42%    (25)</w:t>
+            </w:r>
+          </w:p>
+        </w:tc>
+        <w:tc>
+          <w:tcPr>
+            <w:tcBorders>
+              <w:bottom w:val="none" w:sz="0" w:space="0" w:color="000000"/>
+              <w:top w:val="none" w:sz="0" w:space="0" w:color="000000"/>
+              <w:left w:val="none" w:sz="0" w:space="0" w:color="000000"/>
+              <w:right w:val="none" w:sz="0" w:space="0" w:color="000000"/>
+            </w:tcBorders>
+            <w:shd w:val="clear" w:color="auto" w:fill="FFFFFF"/>
+            <w:tcMar>
+              <w:top w:w="0" w:type="dxa"/>
+              <w:bottom w:w="0" w:type="dxa"/>
+              <w:left w:w="0" w:type="dxa"/>
+              <w:right w:w="0" w:type="dxa"/>
+            </w:tcMar>
+            <w:vAlign w:val="center"/>
+          </w:tcPr>
+          <w:p>
+            <w:pPr>
+              <w:pStyle w:val="Normal"/>
+              <w:jc w:val="left"/>
+              <w:pBdr>
+                <w:bottom w:val="none" w:sz="0" w:space="0" w:color="000000"/>
+                <w:top w:val="none" w:sz="0" w:space="0" w:color="000000"/>
+                <w:left w:val="none" w:sz="0" w:space="0" w:color="000000"/>
+                <w:right w:val="none" w:sz="0" w:space="0" w:color="000000"/>
+              </w:pBdr>
+              <w:spacing w:after="100" w:before="100" w:line="240"/>
+              <w:ind w:left="100" w:right="100" w:firstLine="0" w:firstLineChars="0"/>
+            </w:pPr>
+            <w:r>
+              <w:rPr>
+                <w:rFonts w:ascii="Arial" w:hAnsi="Arial" w:eastAsia="Arial" w:cs="Arial"/>
+                <w:i w:val="false"/>
+                <w:b w:val="false"/>
+                <w:u w:val="none"/>
+                <w:sz w:val="22"/>
+                <w:szCs w:val="22"/>
+                <w:color w:val="000000"/>
+              </w:rPr>
+              <w:t xml:space="preserve">64.80%   (553)</w:t>
             </w:r>
           </w:p>
         </w:tc>
@@ -1146,315 +1013,271 @@
                 <w:szCs w:val="22"/>
                 <w:color w:val="000000"/>
               </w:rPr>
-              <w:t xml:space="preserve">some college</w:t>
-            </w:r>
-          </w:p>
-        </w:tc>
-        <w:tc>
-          <w:tcPr>
-            <w:tcBorders>
-              <w:bottom w:val="none" w:sz="0" w:space="0" w:color="000000"/>
-              <w:top w:val="none" w:sz="0" w:space="0" w:color="000000"/>
-              <w:left w:val="none" w:sz="0" w:space="0" w:color="000000"/>
-              <w:right w:val="none" w:sz="0" w:space="0" w:color="000000"/>
-            </w:tcBorders>
-            <w:shd w:val="clear" w:color="auto" w:fill="FFFFFF"/>
-            <w:tcMar>
-              <w:top w:w="0" w:type="dxa"/>
-              <w:bottom w:w="0" w:type="dxa"/>
-              <w:left w:w="0" w:type="dxa"/>
-              <w:right w:w="0" w:type="dxa"/>
-            </w:tcMar>
-            <w:vAlign w:val="center"/>
-          </w:tcPr>
-          <w:p>
-            <w:pPr>
-              <w:pStyle w:val="Normal"/>
-              <w:jc w:val="left"/>
-              <w:pBdr>
-                <w:bottom w:val="none" w:sz="0" w:space="0" w:color="000000"/>
-                <w:top w:val="none" w:sz="0" w:space="0" w:color="000000"/>
-                <w:left w:val="none" w:sz="0" w:space="0" w:color="000000"/>
-                <w:right w:val="none" w:sz="0" w:space="0" w:color="000000"/>
-              </w:pBdr>
-              <w:spacing w:after="100" w:before="100" w:line="240"/>
-              <w:ind w:left="100" w:right="100" w:firstLine="0" w:firstLineChars="0"/>
-            </w:pPr>
-            <w:r>
-              <w:rPr>
-                <w:rFonts w:ascii="Arial" w:hAnsi="Arial" w:eastAsia="Arial" w:cs="Arial"/>
-                <w:i w:val="false"/>
-                <w:b w:val="false"/>
-                <w:u w:val="none"/>
-                <w:sz w:val="22"/>
-                <w:szCs w:val="22"/>
-                <w:color w:val="000000"/>
-              </w:rPr>
-              <w:t xml:space="preserve">28.23% (131)</w:t>
-            </w:r>
-          </w:p>
-        </w:tc>
-        <w:tc>
-          <w:tcPr>
-            <w:tcBorders>
-              <w:bottom w:val="none" w:sz="0" w:space="0" w:color="000000"/>
-              <w:top w:val="none" w:sz="0" w:space="0" w:color="000000"/>
-              <w:left w:val="none" w:sz="0" w:space="0" w:color="000000"/>
-              <w:right w:val="none" w:sz="0" w:space="0" w:color="000000"/>
-            </w:tcBorders>
-            <w:shd w:val="clear" w:color="auto" w:fill="FFFFFF"/>
-            <w:tcMar>
-              <w:top w:w="0" w:type="dxa"/>
-              <w:bottom w:w="0" w:type="dxa"/>
-              <w:left w:w="0" w:type="dxa"/>
-              <w:right w:w="0" w:type="dxa"/>
-            </w:tcMar>
-            <w:vAlign w:val="center"/>
-          </w:tcPr>
-          <w:p>
-            <w:pPr>
-              <w:pStyle w:val="Normal"/>
-              <w:jc w:val="left"/>
-              <w:pBdr>
-                <w:bottom w:val="none" w:sz="0" w:space="0" w:color="000000"/>
-                <w:top w:val="none" w:sz="0" w:space="0" w:color="000000"/>
-                <w:left w:val="none" w:sz="0" w:space="0" w:color="000000"/>
-                <w:right w:val="none" w:sz="0" w:space="0" w:color="000000"/>
-              </w:pBdr>
-              <w:spacing w:after="100" w:before="100" w:line="240"/>
-              <w:ind w:left="100" w:right="100" w:firstLine="0" w:firstLineChars="0"/>
-            </w:pPr>
-            <w:r>
-              <w:rPr>
-                <w:rFonts w:ascii="Arial" w:hAnsi="Arial" w:eastAsia="Arial" w:cs="Arial"/>
-                <w:i w:val="false"/>
-                <w:b w:val="false"/>
-                <w:u w:val="none"/>
-                <w:sz w:val="22"/>
-                <w:szCs w:val="22"/>
-                <w:color w:val="000000"/>
-              </w:rPr>
-              <w:t xml:space="preserve">43.22% (239)</w:t>
-            </w:r>
-          </w:p>
-        </w:tc>
-        <w:tc>
-          <w:tcPr>
-            <w:tcBorders>
-              <w:bottom w:val="none" w:sz="0" w:space="0" w:color="000000"/>
-              <w:top w:val="none" w:sz="0" w:space="0" w:color="000000"/>
-              <w:left w:val="none" w:sz="0" w:space="0" w:color="000000"/>
-              <w:right w:val="none" w:sz="0" w:space="0" w:color="000000"/>
-            </w:tcBorders>
-            <w:shd w:val="clear" w:color="auto" w:fill="FFFFFF"/>
-            <w:tcMar>
-              <w:top w:w="0" w:type="dxa"/>
-              <w:bottom w:w="0" w:type="dxa"/>
-              <w:left w:w="0" w:type="dxa"/>
-              <w:right w:w="0" w:type="dxa"/>
-            </w:tcMar>
-            <w:vAlign w:val="center"/>
-          </w:tcPr>
-          <w:p>
-            <w:pPr>
-              <w:pStyle w:val="Normal"/>
-              <w:jc w:val="left"/>
-              <w:pBdr>
-                <w:bottom w:val="none" w:sz="0" w:space="0" w:color="000000"/>
-                <w:top w:val="none" w:sz="0" w:space="0" w:color="000000"/>
-                <w:left w:val="none" w:sz="0" w:space="0" w:color="000000"/>
-                <w:right w:val="none" w:sz="0" w:space="0" w:color="000000"/>
-              </w:pBdr>
-              <w:spacing w:after="100" w:before="100" w:line="240"/>
-              <w:ind w:left="100" w:right="100" w:firstLine="0" w:firstLineChars="0"/>
-            </w:pPr>
-            <w:r>
-              <w:rPr>
-                <w:rFonts w:ascii="Arial" w:hAnsi="Arial" w:eastAsia="Arial" w:cs="Arial"/>
-                <w:i w:val="false"/>
-                <w:b w:val="false"/>
-                <w:u w:val="none"/>
-                <w:sz w:val="22"/>
-                <w:szCs w:val="22"/>
-                <w:color w:val="000000"/>
-              </w:rPr>
-              <w:t xml:space="preserve">38.02%   (387)</w:t>
-            </w:r>
-          </w:p>
-        </w:tc>
-        <w:tc>
-          <w:tcPr>
-            <w:tcBorders>
-              <w:bottom w:val="none" w:sz="0" w:space="0" w:color="000000"/>
-              <w:top w:val="none" w:sz="0" w:space="0" w:color="000000"/>
-              <w:left w:val="none" w:sz="0" w:space="0" w:color="000000"/>
-              <w:right w:val="none" w:sz="0" w:space="0" w:color="000000"/>
-            </w:tcBorders>
-            <w:shd w:val="clear" w:color="auto" w:fill="FFFFFF"/>
-            <w:tcMar>
-              <w:top w:w="0" w:type="dxa"/>
-              <w:bottom w:w="0" w:type="dxa"/>
-              <w:left w:w="0" w:type="dxa"/>
-              <w:right w:w="0" w:type="dxa"/>
-            </w:tcMar>
-            <w:vAlign w:val="center"/>
-          </w:tcPr>
-          <w:p>
-            <w:pPr>
-              <w:pStyle w:val="Normal"/>
-              <w:jc w:val="left"/>
-              <w:pBdr>
-                <w:bottom w:val="none" w:sz="0" w:space="0" w:color="000000"/>
-                <w:top w:val="none" w:sz="0" w:space="0" w:color="000000"/>
-                <w:left w:val="none" w:sz="0" w:space="0" w:color="000000"/>
-                <w:right w:val="none" w:sz="0" w:space="0" w:color="000000"/>
-              </w:pBdr>
-              <w:spacing w:after="100" w:before="100" w:line="240"/>
-              <w:ind w:left="100" w:right="100" w:firstLine="0" w:firstLineChars="0"/>
-            </w:pPr>
-            <w:r>
-              <w:rPr>
-                <w:rFonts w:ascii="Arial" w:hAnsi="Arial" w:eastAsia="Arial" w:cs="Arial"/>
-                <w:i w:val="false"/>
-                <w:b w:val="false"/>
-                <w:u w:val="none"/>
-                <w:sz w:val="22"/>
-                <w:szCs w:val="22"/>
-                <w:color w:val="000000"/>
-              </w:rPr>
-              <w:t xml:space="preserve">35.55%   (391)</w:t>
-            </w:r>
-          </w:p>
-        </w:tc>
-        <w:tc>
-          <w:tcPr>
-            <w:tcBorders>
-              <w:bottom w:val="none" w:sz="0" w:space="0" w:color="000000"/>
-              <w:top w:val="none" w:sz="0" w:space="0" w:color="000000"/>
-              <w:left w:val="none" w:sz="0" w:space="0" w:color="000000"/>
-              <w:right w:val="none" w:sz="0" w:space="0" w:color="000000"/>
-            </w:tcBorders>
-            <w:shd w:val="clear" w:color="auto" w:fill="FFFFFF"/>
-            <w:tcMar>
-              <w:top w:w="0" w:type="dxa"/>
-              <w:bottom w:w="0" w:type="dxa"/>
-              <w:left w:w="0" w:type="dxa"/>
-              <w:right w:w="0" w:type="dxa"/>
-            </w:tcMar>
-            <w:vAlign w:val="center"/>
-          </w:tcPr>
-          <w:p>
-            <w:pPr>
-              <w:pStyle w:val="Normal"/>
-              <w:jc w:val="left"/>
-              <w:pBdr>
-                <w:bottom w:val="none" w:sz="0" w:space="0" w:color="000000"/>
-                <w:top w:val="none" w:sz="0" w:space="0" w:color="000000"/>
-                <w:left w:val="none" w:sz="0" w:space="0" w:color="000000"/>
-                <w:right w:val="none" w:sz="0" w:space="0" w:color="000000"/>
-              </w:pBdr>
-              <w:spacing w:after="100" w:before="100" w:line="240"/>
-              <w:ind w:left="100" w:right="100" w:firstLine="0" w:firstLineChars="0"/>
-            </w:pPr>
-            <w:r>
-              <w:rPr>
-                <w:rFonts w:ascii="Arial" w:hAnsi="Arial" w:eastAsia="Arial" w:cs="Arial"/>
-                <w:i w:val="false"/>
-                <w:b w:val="false"/>
-                <w:u w:val="none"/>
-                <w:sz w:val="22"/>
-                <w:szCs w:val="22"/>
-                <w:color w:val="000000"/>
-              </w:rPr>
-              <w:t xml:space="preserve">26.29%   (423)</w:t>
-            </w:r>
-          </w:p>
-        </w:tc>
-        <w:tc>
-          <w:tcPr>
-            <w:tcBorders>
-              <w:bottom w:val="none" w:sz="0" w:space="0" w:color="000000"/>
-              <w:top w:val="none" w:sz="0" w:space="0" w:color="000000"/>
-              <w:left w:val="none" w:sz="0" w:space="0" w:color="000000"/>
-              <w:right w:val="none" w:sz="0" w:space="0" w:color="000000"/>
-            </w:tcBorders>
-            <w:shd w:val="clear" w:color="auto" w:fill="FFFFFF"/>
-            <w:tcMar>
-              <w:top w:w="0" w:type="dxa"/>
-              <w:bottom w:w="0" w:type="dxa"/>
-              <w:left w:w="0" w:type="dxa"/>
-              <w:right w:w="0" w:type="dxa"/>
-            </w:tcMar>
-            <w:vAlign w:val="center"/>
-          </w:tcPr>
-          <w:p>
-            <w:pPr>
-              <w:pStyle w:val="Normal"/>
-              <w:jc w:val="left"/>
-              <w:pBdr>
-                <w:bottom w:val="none" w:sz="0" w:space="0" w:color="000000"/>
-                <w:top w:val="none" w:sz="0" w:space="0" w:color="000000"/>
-                <w:left w:val="none" w:sz="0" w:space="0" w:color="000000"/>
-                <w:right w:val="none" w:sz="0" w:space="0" w:color="000000"/>
-              </w:pBdr>
-              <w:spacing w:after="100" w:before="100" w:line="240"/>
-              <w:ind w:left="100" w:right="100" w:firstLine="0" w:firstLineChars="0"/>
-            </w:pPr>
-            <w:r>
-              <w:rPr>
-                <w:rFonts w:ascii="Arial" w:hAnsi="Arial" w:eastAsia="Arial" w:cs="Arial"/>
-                <w:i w:val="false"/>
-                <w:b w:val="false"/>
-                <w:u w:val="none"/>
-                <w:sz w:val="22"/>
-                <w:szCs w:val="22"/>
-                <w:color w:val="000000"/>
-              </w:rPr>
-              <w:t xml:space="preserve">17.90%  (70)</w:t>
-            </w:r>
-          </w:p>
-        </w:tc>
-        <w:tc>
-          <w:tcPr>
-            <w:tcBorders>
-              <w:bottom w:val="none" w:sz="0" w:space="0" w:color="000000"/>
-              <w:top w:val="none" w:sz="0" w:space="0" w:color="000000"/>
-              <w:left w:val="none" w:sz="0" w:space="0" w:color="000000"/>
-              <w:right w:val="none" w:sz="0" w:space="0" w:color="000000"/>
-            </w:tcBorders>
-            <w:shd w:val="clear" w:color="auto" w:fill="FFFFFF"/>
-            <w:tcMar>
-              <w:top w:w="0" w:type="dxa"/>
-              <w:bottom w:w="0" w:type="dxa"/>
-              <w:left w:w="0" w:type="dxa"/>
-              <w:right w:w="0" w:type="dxa"/>
-            </w:tcMar>
-            <w:vAlign w:val="center"/>
-          </w:tcPr>
-          <w:p>
-            <w:pPr>
-              <w:pStyle w:val="Normal"/>
-              <w:jc w:val="left"/>
-              <w:pBdr>
-                <w:bottom w:val="none" w:sz="0" w:space="0" w:color="000000"/>
-                <w:top w:val="none" w:sz="0" w:space="0" w:color="000000"/>
-                <w:left w:val="none" w:sz="0" w:space="0" w:color="000000"/>
-                <w:right w:val="none" w:sz="0" w:space="0" w:color="000000"/>
-              </w:pBdr>
-              <w:spacing w:after="100" w:before="100" w:line="240"/>
-              <w:ind w:left="100" w:right="100" w:firstLine="0" w:firstLineChars="0"/>
-            </w:pPr>
-            <w:r>
-              <w:rPr>
-                <w:rFonts w:ascii="Arial" w:hAnsi="Arial" w:eastAsia="Arial" w:cs="Arial"/>
-                <w:i w:val="false"/>
-                <w:b w:val="false"/>
-                <w:u w:val="none"/>
-                <w:sz w:val="22"/>
-                <w:szCs w:val="22"/>
-                <w:color w:val="000000"/>
-              </w:rPr>
-              <w:t xml:space="preserve">189.21% (1,641)</w:t>
+              <w:t xml:space="preserve">$30,000 to $59,999</w:t>
+            </w:r>
+          </w:p>
+        </w:tc>
+        <w:tc>
+          <w:tcPr>
+            <w:tcBorders>
+              <w:bottom w:val="none" w:sz="0" w:space="0" w:color="000000"/>
+              <w:top w:val="none" w:sz="0" w:space="0" w:color="000000"/>
+              <w:left w:val="none" w:sz="0" w:space="0" w:color="000000"/>
+              <w:right w:val="none" w:sz="0" w:space="0" w:color="000000"/>
+            </w:tcBorders>
+            <w:shd w:val="clear" w:color="auto" w:fill="FFFFFF"/>
+            <w:tcMar>
+              <w:top w:w="0" w:type="dxa"/>
+              <w:bottom w:w="0" w:type="dxa"/>
+              <w:left w:w="0" w:type="dxa"/>
+              <w:right w:w="0" w:type="dxa"/>
+            </w:tcMar>
+            <w:vAlign w:val="center"/>
+          </w:tcPr>
+          <w:p>
+            <w:pPr>
+              <w:pStyle w:val="Normal"/>
+              <w:jc w:val="left"/>
+              <w:pBdr>
+                <w:bottom w:val="none" w:sz="0" w:space="0" w:color="000000"/>
+                <w:top w:val="none" w:sz="0" w:space="0" w:color="000000"/>
+                <w:left w:val="none" w:sz="0" w:space="0" w:color="000000"/>
+                <w:right w:val="none" w:sz="0" w:space="0" w:color="000000"/>
+              </w:pBdr>
+              <w:spacing w:after="100" w:before="100" w:line="240"/>
+              <w:ind w:left="100" w:right="100" w:firstLine="0" w:firstLineChars="0"/>
+            </w:pPr>
+            <w:r>
+              <w:rPr>
+                <w:rFonts w:ascii="Arial" w:hAnsi="Arial" w:eastAsia="Arial" w:cs="Arial"/>
+                <w:i w:val="false"/>
+                <w:b w:val="false"/>
+                <w:u w:val="none"/>
+                <w:sz w:val="22"/>
+                <w:szCs w:val="22"/>
+                <w:color w:val="000000"/>
+              </w:rPr>
+              <w:t xml:space="preserve">22.27%  (57)</w:t>
+            </w:r>
+          </w:p>
+        </w:tc>
+        <w:tc>
+          <w:tcPr>
+            <w:tcBorders>
+              <w:bottom w:val="none" w:sz="0" w:space="0" w:color="000000"/>
+              <w:top w:val="none" w:sz="0" w:space="0" w:color="000000"/>
+              <w:left w:val="none" w:sz="0" w:space="0" w:color="000000"/>
+              <w:right w:val="none" w:sz="0" w:space="0" w:color="000000"/>
+            </w:tcBorders>
+            <w:shd w:val="clear" w:color="auto" w:fill="FFFFFF"/>
+            <w:tcMar>
+              <w:top w:w="0" w:type="dxa"/>
+              <w:bottom w:w="0" w:type="dxa"/>
+              <w:left w:w="0" w:type="dxa"/>
+              <w:right w:w="0" w:type="dxa"/>
+            </w:tcMar>
+            <w:vAlign w:val="center"/>
+          </w:tcPr>
+          <w:p>
+            <w:pPr>
+              <w:pStyle w:val="Normal"/>
+              <w:jc w:val="left"/>
+              <w:pBdr>
+                <w:bottom w:val="none" w:sz="0" w:space="0" w:color="000000"/>
+                <w:top w:val="none" w:sz="0" w:space="0" w:color="000000"/>
+                <w:left w:val="none" w:sz="0" w:space="0" w:color="000000"/>
+                <w:right w:val="none" w:sz="0" w:space="0" w:color="000000"/>
+              </w:pBdr>
+              <w:spacing w:after="100" w:before="100" w:line="240"/>
+              <w:ind w:left="100" w:right="100" w:firstLine="0" w:firstLineChars="0"/>
+            </w:pPr>
+            <w:r>
+              <w:rPr>
+                <w:rFonts w:ascii="Arial" w:hAnsi="Arial" w:eastAsia="Arial" w:cs="Arial"/>
+                <w:i w:val="false"/>
+                <w:b w:val="false"/>
+                <w:u w:val="none"/>
+                <w:sz w:val="22"/>
+                <w:szCs w:val="22"/>
+                <w:color w:val="000000"/>
+              </w:rPr>
+              <w:t xml:space="preserve">29.85% (271)</w:t>
+            </w:r>
+          </w:p>
+        </w:tc>
+        <w:tc>
+          <w:tcPr>
+            <w:tcBorders>
+              <w:bottom w:val="none" w:sz="0" w:space="0" w:color="000000"/>
+              <w:top w:val="none" w:sz="0" w:space="0" w:color="000000"/>
+              <w:left w:val="none" w:sz="0" w:space="0" w:color="000000"/>
+              <w:right w:val="none" w:sz="0" w:space="0" w:color="000000"/>
+            </w:tcBorders>
+            <w:shd w:val="clear" w:color="auto" w:fill="FFFFFF"/>
+            <w:tcMar>
+              <w:top w:w="0" w:type="dxa"/>
+              <w:bottom w:w="0" w:type="dxa"/>
+              <w:left w:w="0" w:type="dxa"/>
+              <w:right w:w="0" w:type="dxa"/>
+            </w:tcMar>
+            <w:vAlign w:val="center"/>
+          </w:tcPr>
+          <w:p>
+            <w:pPr>
+              <w:pStyle w:val="Normal"/>
+              <w:jc w:val="left"/>
+              <w:pBdr>
+                <w:bottom w:val="none" w:sz="0" w:space="0" w:color="000000"/>
+                <w:top w:val="none" w:sz="0" w:space="0" w:color="000000"/>
+                <w:left w:val="none" w:sz="0" w:space="0" w:color="000000"/>
+                <w:right w:val="none" w:sz="0" w:space="0" w:color="000000"/>
+              </w:pBdr>
+              <w:spacing w:after="100" w:before="100" w:line="240"/>
+              <w:ind w:left="100" w:right="100" w:firstLine="0" w:firstLineChars="0"/>
+            </w:pPr>
+            <w:r>
+              <w:rPr>
+                <w:rFonts w:ascii="Arial" w:hAnsi="Arial" w:eastAsia="Arial" w:cs="Arial"/>
+                <w:i w:val="false"/>
+                <w:b w:val="false"/>
+                <w:u w:val="none"/>
+                <w:sz w:val="22"/>
+                <w:szCs w:val="22"/>
+                <w:color w:val="000000"/>
+              </w:rPr>
+              <w:t xml:space="preserve">23.58%   (387)</w:t>
+            </w:r>
+          </w:p>
+        </w:tc>
+        <w:tc>
+          <w:tcPr>
+            <w:tcBorders>
+              <w:bottom w:val="none" w:sz="0" w:space="0" w:color="000000"/>
+              <w:top w:val="none" w:sz="0" w:space="0" w:color="000000"/>
+              <w:left w:val="none" w:sz="0" w:space="0" w:color="000000"/>
+              <w:right w:val="none" w:sz="0" w:space="0" w:color="000000"/>
+            </w:tcBorders>
+            <w:shd w:val="clear" w:color="auto" w:fill="FFFFFF"/>
+            <w:tcMar>
+              <w:top w:w="0" w:type="dxa"/>
+              <w:bottom w:w="0" w:type="dxa"/>
+              <w:left w:w="0" w:type="dxa"/>
+              <w:right w:w="0" w:type="dxa"/>
+            </w:tcMar>
+            <w:vAlign w:val="center"/>
+          </w:tcPr>
+          <w:p>
+            <w:pPr>
+              <w:pStyle w:val="Normal"/>
+              <w:jc w:val="left"/>
+              <w:pBdr>
+                <w:bottom w:val="none" w:sz="0" w:space="0" w:color="000000"/>
+                <w:top w:val="none" w:sz="0" w:space="0" w:color="000000"/>
+                <w:left w:val="none" w:sz="0" w:space="0" w:color="000000"/>
+                <w:right w:val="none" w:sz="0" w:space="0" w:color="000000"/>
+              </w:pBdr>
+              <w:spacing w:after="100" w:before="100" w:line="240"/>
+              <w:ind w:left="100" w:right="100" w:firstLine="0" w:firstLineChars="0"/>
+            </w:pPr>
+            <w:r>
+              <w:rPr>
+                <w:rFonts w:ascii="Arial" w:hAnsi="Arial" w:eastAsia="Arial" w:cs="Arial"/>
+                <w:i w:val="false"/>
+                <w:b w:val="false"/>
+                <w:u w:val="none"/>
+                <w:sz w:val="22"/>
+                <w:szCs w:val="22"/>
+                <w:color w:val="000000"/>
+              </w:rPr>
+              <w:t xml:space="preserve">15.82%   (205)</w:t>
+            </w:r>
+          </w:p>
+        </w:tc>
+        <w:tc>
+          <w:tcPr>
+            <w:tcBorders>
+              <w:bottom w:val="none" w:sz="0" w:space="0" w:color="000000"/>
+              <w:top w:val="none" w:sz="0" w:space="0" w:color="000000"/>
+              <w:left w:val="none" w:sz="0" w:space="0" w:color="000000"/>
+              <w:right w:val="none" w:sz="0" w:space="0" w:color="000000"/>
+            </w:tcBorders>
+            <w:shd w:val="clear" w:color="auto" w:fill="FFFFFF"/>
+            <w:tcMar>
+              <w:top w:w="0" w:type="dxa"/>
+              <w:bottom w:w="0" w:type="dxa"/>
+              <w:left w:w="0" w:type="dxa"/>
+              <w:right w:w="0" w:type="dxa"/>
+            </w:tcMar>
+            <w:vAlign w:val="center"/>
+          </w:tcPr>
+          <w:p>
+            <w:pPr>
+              <w:pStyle w:val="Normal"/>
+              <w:jc w:val="left"/>
+              <w:pBdr>
+                <w:bottom w:val="none" w:sz="0" w:space="0" w:color="000000"/>
+                <w:top w:val="none" w:sz="0" w:space="0" w:color="000000"/>
+                <w:left w:val="none" w:sz="0" w:space="0" w:color="000000"/>
+                <w:right w:val="none" w:sz="0" w:space="0" w:color="000000"/>
+              </w:pBdr>
+              <w:spacing w:after="100" w:before="100" w:line="240"/>
+              <w:ind w:left="100" w:right="100" w:firstLine="0" w:firstLineChars="0"/>
+            </w:pPr>
+            <w:r>
+              <w:rPr>
+                <w:rFonts w:ascii="Arial" w:hAnsi="Arial" w:eastAsia="Arial" w:cs="Arial"/>
+                <w:i w:val="false"/>
+                <w:b w:val="false"/>
+                <w:u w:val="none"/>
+                <w:sz w:val="22"/>
+                <w:szCs w:val="22"/>
+                <w:color w:val="000000"/>
+              </w:rPr>
+              <w:t xml:space="preserve">9.48%    (98)</w:t>
+            </w:r>
+          </w:p>
+        </w:tc>
+        <w:tc>
+          <w:tcPr>
+            <w:tcBorders>
+              <w:bottom w:val="none" w:sz="0" w:space="0" w:color="000000"/>
+              <w:top w:val="none" w:sz="0" w:space="0" w:color="000000"/>
+              <w:left w:val="none" w:sz="0" w:space="0" w:color="000000"/>
+              <w:right w:val="none" w:sz="0" w:space="0" w:color="000000"/>
+            </w:tcBorders>
+            <w:shd w:val="clear" w:color="auto" w:fill="FFFFFF"/>
+            <w:tcMar>
+              <w:top w:w="0" w:type="dxa"/>
+              <w:bottom w:w="0" w:type="dxa"/>
+              <w:left w:w="0" w:type="dxa"/>
+              <w:right w:w="0" w:type="dxa"/>
+            </w:tcMar>
+            <w:vAlign w:val="center"/>
+          </w:tcPr>
+          <w:p>
+            <w:pPr>
+              <w:pStyle w:val="Normal"/>
+              <w:jc w:val="left"/>
+              <w:pBdr>
+                <w:bottom w:val="none" w:sz="0" w:space="0" w:color="000000"/>
+                <w:top w:val="none" w:sz="0" w:space="0" w:color="000000"/>
+                <w:left w:val="none" w:sz="0" w:space="0" w:color="000000"/>
+                <w:right w:val="none" w:sz="0" w:space="0" w:color="000000"/>
+              </w:pBdr>
+              <w:spacing w:after="100" w:before="100" w:line="240"/>
+              <w:ind w:left="100" w:right="100" w:firstLine="0" w:firstLineChars="0"/>
+            </w:pPr>
+            <w:r>
+              <w:rPr>
+                <w:rFonts w:ascii="Arial" w:hAnsi="Arial" w:eastAsia="Arial" w:cs="Arial"/>
+                <w:i w:val="false"/>
+                <w:b w:val="false"/>
+                <w:u w:val="none"/>
+                <w:sz w:val="22"/>
+                <w:szCs w:val="22"/>
+                <w:color w:val="000000"/>
+              </w:rPr>
+              <w:t xml:space="preserve">100.99% (1,018)</w:t>
             </w:r>
           </w:p>
         </w:tc>
@@ -1504,315 +1327,271 @@
                 <w:szCs w:val="22"/>
                 <w:color w:val="000000"/>
               </w:rPr>
-              <w:t xml:space="preserve">ba</w:t>
-            </w:r>
-          </w:p>
-        </w:tc>
-        <w:tc>
-          <w:tcPr>
-            <w:tcBorders>
-              <w:bottom w:val="none" w:sz="0" w:space="0" w:color="000000"/>
-              <w:top w:val="none" w:sz="0" w:space="0" w:color="000000"/>
-              <w:left w:val="none" w:sz="0" w:space="0" w:color="000000"/>
-              <w:right w:val="none" w:sz="0" w:space="0" w:color="000000"/>
-            </w:tcBorders>
-            <w:shd w:val="clear" w:color="auto" w:fill="FFFFFF"/>
-            <w:tcMar>
-              <w:top w:w="0" w:type="dxa"/>
-              <w:bottom w:w="0" w:type="dxa"/>
-              <w:left w:w="0" w:type="dxa"/>
-              <w:right w:w="0" w:type="dxa"/>
-            </w:tcMar>
-            <w:vAlign w:val="center"/>
-          </w:tcPr>
-          <w:p>
-            <w:pPr>
-              <w:pStyle w:val="Normal"/>
-              <w:jc w:val="left"/>
-              <w:pBdr>
-                <w:bottom w:val="none" w:sz="0" w:space="0" w:color="000000"/>
-                <w:top w:val="none" w:sz="0" w:space="0" w:color="000000"/>
-                <w:left w:val="none" w:sz="0" w:space="0" w:color="000000"/>
-                <w:right w:val="none" w:sz="0" w:space="0" w:color="000000"/>
-              </w:pBdr>
-              <w:spacing w:after="100" w:before="100" w:line="240"/>
-              <w:ind w:left="100" w:right="100" w:firstLine="0" w:firstLineChars="0"/>
-            </w:pPr>
-            <w:r>
-              <w:rPr>
-                <w:rFonts w:ascii="Arial" w:hAnsi="Arial" w:eastAsia="Arial" w:cs="Arial"/>
-                <w:i w:val="false"/>
-                <w:b w:val="false"/>
-                <w:u w:val="none"/>
-                <w:sz w:val="22"/>
-                <w:szCs w:val="22"/>
-                <w:color w:val="000000"/>
-              </w:rPr>
-              <w:t xml:space="preserve">14.66%  (68)</w:t>
-            </w:r>
-          </w:p>
-        </w:tc>
-        <w:tc>
-          <w:tcPr>
-            <w:tcBorders>
-              <w:bottom w:val="none" w:sz="0" w:space="0" w:color="000000"/>
-              <w:top w:val="none" w:sz="0" w:space="0" w:color="000000"/>
-              <w:left w:val="none" w:sz="0" w:space="0" w:color="000000"/>
-              <w:right w:val="none" w:sz="0" w:space="0" w:color="000000"/>
-            </w:tcBorders>
-            <w:shd w:val="clear" w:color="auto" w:fill="FFFFFF"/>
-            <w:tcMar>
-              <w:top w:w="0" w:type="dxa"/>
-              <w:bottom w:w="0" w:type="dxa"/>
-              <w:left w:w="0" w:type="dxa"/>
-              <w:right w:w="0" w:type="dxa"/>
-            </w:tcMar>
-            <w:vAlign w:val="center"/>
-          </w:tcPr>
-          <w:p>
-            <w:pPr>
-              <w:pStyle w:val="Normal"/>
-              <w:jc w:val="left"/>
-              <w:pBdr>
-                <w:bottom w:val="none" w:sz="0" w:space="0" w:color="000000"/>
-                <w:top w:val="none" w:sz="0" w:space="0" w:color="000000"/>
-                <w:left w:val="none" w:sz="0" w:space="0" w:color="000000"/>
-                <w:right w:val="none" w:sz="0" w:space="0" w:color="000000"/>
-              </w:pBdr>
-              <w:spacing w:after="100" w:before="100" w:line="240"/>
-              <w:ind w:left="100" w:right="100" w:firstLine="0" w:firstLineChars="0"/>
-            </w:pPr>
-            <w:r>
-              <w:rPr>
-                <w:rFonts w:ascii="Arial" w:hAnsi="Arial" w:eastAsia="Arial" w:cs="Arial"/>
-                <w:i w:val="false"/>
-                <w:b w:val="false"/>
-                <w:u w:val="none"/>
-                <w:sz w:val="22"/>
-                <w:szCs w:val="22"/>
-                <w:color w:val="000000"/>
-              </w:rPr>
-              <w:t xml:space="preserve">12.30%  (68)</w:t>
-            </w:r>
-          </w:p>
-        </w:tc>
-        <w:tc>
-          <w:tcPr>
-            <w:tcBorders>
-              <w:bottom w:val="none" w:sz="0" w:space="0" w:color="000000"/>
-              <w:top w:val="none" w:sz="0" w:space="0" w:color="000000"/>
-              <w:left w:val="none" w:sz="0" w:space="0" w:color="000000"/>
-              <w:right w:val="none" w:sz="0" w:space="0" w:color="000000"/>
-            </w:tcBorders>
-            <w:shd w:val="clear" w:color="auto" w:fill="FFFFFF"/>
-            <w:tcMar>
-              <w:top w:w="0" w:type="dxa"/>
-              <w:bottom w:w="0" w:type="dxa"/>
-              <w:left w:w="0" w:type="dxa"/>
-              <w:right w:w="0" w:type="dxa"/>
-            </w:tcMar>
-            <w:vAlign w:val="center"/>
-          </w:tcPr>
-          <w:p>
-            <w:pPr>
-              <w:pStyle w:val="Normal"/>
-              <w:jc w:val="left"/>
-              <w:pBdr>
-                <w:bottom w:val="none" w:sz="0" w:space="0" w:color="000000"/>
-                <w:top w:val="none" w:sz="0" w:space="0" w:color="000000"/>
-                <w:left w:val="none" w:sz="0" w:space="0" w:color="000000"/>
-                <w:right w:val="none" w:sz="0" w:space="0" w:color="000000"/>
-              </w:pBdr>
-              <w:spacing w:after="100" w:before="100" w:line="240"/>
-              <w:ind w:left="100" w:right="100" w:firstLine="0" w:firstLineChars="0"/>
-            </w:pPr>
-            <w:r>
-              <w:rPr>
-                <w:rFonts w:ascii="Arial" w:hAnsi="Arial" w:eastAsia="Arial" w:cs="Arial"/>
-                <w:i w:val="false"/>
-                <w:b w:val="false"/>
-                <w:u w:val="none"/>
-                <w:sz w:val="22"/>
-                <w:szCs w:val="22"/>
-                <w:color w:val="000000"/>
-              </w:rPr>
-              <w:t xml:space="preserve">20.14%   (205)</w:t>
-            </w:r>
-          </w:p>
-        </w:tc>
-        <w:tc>
-          <w:tcPr>
-            <w:tcBorders>
-              <w:bottom w:val="none" w:sz="0" w:space="0" w:color="000000"/>
-              <w:top w:val="none" w:sz="0" w:space="0" w:color="000000"/>
-              <w:left w:val="none" w:sz="0" w:space="0" w:color="000000"/>
-              <w:right w:val="none" w:sz="0" w:space="0" w:color="000000"/>
-            </w:tcBorders>
-            <w:shd w:val="clear" w:color="auto" w:fill="FFFFFF"/>
-            <w:tcMar>
-              <w:top w:w="0" w:type="dxa"/>
-              <w:bottom w:w="0" w:type="dxa"/>
-              <w:left w:w="0" w:type="dxa"/>
-              <w:right w:w="0" w:type="dxa"/>
-            </w:tcMar>
-            <w:vAlign w:val="center"/>
-          </w:tcPr>
-          <w:p>
-            <w:pPr>
-              <w:pStyle w:val="Normal"/>
-              <w:jc w:val="left"/>
-              <w:pBdr>
-                <w:bottom w:val="none" w:sz="0" w:space="0" w:color="000000"/>
-                <w:top w:val="none" w:sz="0" w:space="0" w:color="000000"/>
-                <w:left w:val="none" w:sz="0" w:space="0" w:color="000000"/>
-                <w:right w:val="none" w:sz="0" w:space="0" w:color="000000"/>
-              </w:pBdr>
-              <w:spacing w:after="100" w:before="100" w:line="240"/>
-              <w:ind w:left="100" w:right="100" w:firstLine="0" w:firstLineChars="0"/>
-            </w:pPr>
-            <w:r>
-              <w:rPr>
-                <w:rFonts w:ascii="Arial" w:hAnsi="Arial" w:eastAsia="Arial" w:cs="Arial"/>
-                <w:i w:val="false"/>
-                <w:b w:val="false"/>
-                <w:u w:val="none"/>
-                <w:sz w:val="22"/>
-                <w:szCs w:val="22"/>
-                <w:color w:val="000000"/>
-              </w:rPr>
-              <w:t xml:space="preserve">27.00%   (297)</w:t>
-            </w:r>
-          </w:p>
-        </w:tc>
-        <w:tc>
-          <w:tcPr>
-            <w:tcBorders>
-              <w:bottom w:val="none" w:sz="0" w:space="0" w:color="000000"/>
-              <w:top w:val="none" w:sz="0" w:space="0" w:color="000000"/>
-              <w:left w:val="none" w:sz="0" w:space="0" w:color="000000"/>
-              <w:right w:val="none" w:sz="0" w:space="0" w:color="000000"/>
-            </w:tcBorders>
-            <w:shd w:val="clear" w:color="auto" w:fill="FFFFFF"/>
-            <w:tcMar>
-              <w:top w:w="0" w:type="dxa"/>
-              <w:bottom w:w="0" w:type="dxa"/>
-              <w:left w:w="0" w:type="dxa"/>
-              <w:right w:w="0" w:type="dxa"/>
-            </w:tcMar>
-            <w:vAlign w:val="center"/>
-          </w:tcPr>
-          <w:p>
-            <w:pPr>
-              <w:pStyle w:val="Normal"/>
-              <w:jc w:val="left"/>
-              <w:pBdr>
-                <w:bottom w:val="none" w:sz="0" w:space="0" w:color="000000"/>
-                <w:top w:val="none" w:sz="0" w:space="0" w:color="000000"/>
-                <w:left w:val="none" w:sz="0" w:space="0" w:color="000000"/>
-                <w:right w:val="none" w:sz="0" w:space="0" w:color="000000"/>
-              </w:pBdr>
-              <w:spacing w:after="100" w:before="100" w:line="240"/>
-              <w:ind w:left="100" w:right="100" w:firstLine="0" w:firstLineChars="0"/>
-            </w:pPr>
-            <w:r>
-              <w:rPr>
-                <w:rFonts w:ascii="Arial" w:hAnsi="Arial" w:eastAsia="Arial" w:cs="Arial"/>
-                <w:i w:val="false"/>
-                <w:b w:val="false"/>
-                <w:u w:val="none"/>
-                <w:sz w:val="22"/>
-                <w:szCs w:val="22"/>
-                <w:color w:val="000000"/>
-              </w:rPr>
-              <w:t xml:space="preserve">34.06%   (548)</w:t>
-            </w:r>
-          </w:p>
-        </w:tc>
-        <w:tc>
-          <w:tcPr>
-            <w:tcBorders>
-              <w:bottom w:val="none" w:sz="0" w:space="0" w:color="000000"/>
-              <w:top w:val="none" w:sz="0" w:space="0" w:color="000000"/>
-              <w:left w:val="none" w:sz="0" w:space="0" w:color="000000"/>
-              <w:right w:val="none" w:sz="0" w:space="0" w:color="000000"/>
-            </w:tcBorders>
-            <w:shd w:val="clear" w:color="auto" w:fill="FFFFFF"/>
-            <w:tcMar>
-              <w:top w:w="0" w:type="dxa"/>
-              <w:bottom w:w="0" w:type="dxa"/>
-              <w:left w:w="0" w:type="dxa"/>
-              <w:right w:w="0" w:type="dxa"/>
-            </w:tcMar>
-            <w:vAlign w:val="center"/>
-          </w:tcPr>
-          <w:p>
-            <w:pPr>
-              <w:pStyle w:val="Normal"/>
-              <w:jc w:val="left"/>
-              <w:pBdr>
-                <w:bottom w:val="none" w:sz="0" w:space="0" w:color="000000"/>
-                <w:top w:val="none" w:sz="0" w:space="0" w:color="000000"/>
-                <w:left w:val="none" w:sz="0" w:space="0" w:color="000000"/>
-                <w:right w:val="none" w:sz="0" w:space="0" w:color="000000"/>
-              </w:pBdr>
-              <w:spacing w:after="100" w:before="100" w:line="240"/>
-              <w:ind w:left="100" w:right="100" w:firstLine="0" w:firstLineChars="0"/>
-            </w:pPr>
-            <w:r>
-              <w:rPr>
-                <w:rFonts w:ascii="Arial" w:hAnsi="Arial" w:eastAsia="Arial" w:cs="Arial"/>
-                <w:i w:val="false"/>
-                <w:b w:val="false"/>
-                <w:u w:val="none"/>
-                <w:sz w:val="22"/>
-                <w:szCs w:val="22"/>
-                <w:color w:val="000000"/>
-              </w:rPr>
-              <w:t xml:space="preserve">28.13% (110)</w:t>
-            </w:r>
-          </w:p>
-        </w:tc>
-        <w:tc>
-          <w:tcPr>
-            <w:tcBorders>
-              <w:bottom w:val="none" w:sz="0" w:space="0" w:color="000000"/>
-              <w:top w:val="none" w:sz="0" w:space="0" w:color="000000"/>
-              <w:left w:val="none" w:sz="0" w:space="0" w:color="000000"/>
-              <w:right w:val="none" w:sz="0" w:space="0" w:color="000000"/>
-            </w:tcBorders>
-            <w:shd w:val="clear" w:color="auto" w:fill="FFFFFF"/>
-            <w:tcMar>
-              <w:top w:w="0" w:type="dxa"/>
-              <w:bottom w:w="0" w:type="dxa"/>
-              <w:left w:w="0" w:type="dxa"/>
-              <w:right w:w="0" w:type="dxa"/>
-            </w:tcMar>
-            <w:vAlign w:val="center"/>
-          </w:tcPr>
-          <w:p>
-            <w:pPr>
-              <w:pStyle w:val="Normal"/>
-              <w:jc w:val="left"/>
-              <w:pBdr>
-                <w:bottom w:val="none" w:sz="0" w:space="0" w:color="000000"/>
-                <w:top w:val="none" w:sz="0" w:space="0" w:color="000000"/>
-                <w:left w:val="none" w:sz="0" w:space="0" w:color="000000"/>
-                <w:right w:val="none" w:sz="0" w:space="0" w:color="000000"/>
-              </w:pBdr>
-              <w:spacing w:after="100" w:before="100" w:line="240"/>
-              <w:ind w:left="100" w:right="100" w:firstLine="0" w:firstLineChars="0"/>
-            </w:pPr>
-            <w:r>
-              <w:rPr>
-                <w:rFonts w:ascii="Arial" w:hAnsi="Arial" w:eastAsia="Arial" w:cs="Arial"/>
-                <w:i w:val="false"/>
-                <w:b w:val="false"/>
-                <w:u w:val="none"/>
-                <w:sz w:val="22"/>
-                <w:szCs w:val="22"/>
-                <w:color w:val="000000"/>
-              </w:rPr>
-              <w:t xml:space="preserve">136.28% (1,296)</w:t>
+              <w:t xml:space="preserve">$60,000 to $99,999</w:t>
+            </w:r>
+          </w:p>
+        </w:tc>
+        <w:tc>
+          <w:tcPr>
+            <w:tcBorders>
+              <w:bottom w:val="none" w:sz="0" w:space="0" w:color="000000"/>
+              <w:top w:val="none" w:sz="0" w:space="0" w:color="000000"/>
+              <w:left w:val="none" w:sz="0" w:space="0" w:color="000000"/>
+              <w:right w:val="none" w:sz="0" w:space="0" w:color="000000"/>
+            </w:tcBorders>
+            <w:shd w:val="clear" w:color="auto" w:fill="FFFFFF"/>
+            <w:tcMar>
+              <w:top w:w="0" w:type="dxa"/>
+              <w:bottom w:w="0" w:type="dxa"/>
+              <w:left w:w="0" w:type="dxa"/>
+              <w:right w:w="0" w:type="dxa"/>
+            </w:tcMar>
+            <w:vAlign w:val="center"/>
+          </w:tcPr>
+          <w:p>
+            <w:pPr>
+              <w:pStyle w:val="Normal"/>
+              <w:jc w:val="left"/>
+              <w:pBdr>
+                <w:bottom w:val="none" w:sz="0" w:space="0" w:color="000000"/>
+                <w:top w:val="none" w:sz="0" w:space="0" w:color="000000"/>
+                <w:left w:val="none" w:sz="0" w:space="0" w:color="000000"/>
+                <w:right w:val="none" w:sz="0" w:space="0" w:color="000000"/>
+              </w:pBdr>
+              <w:spacing w:after="100" w:before="100" w:line="240"/>
+              <w:ind w:left="100" w:right="100" w:firstLine="0" w:firstLineChars="0"/>
+            </w:pPr>
+            <w:r>
+              <w:rPr>
+                <w:rFonts w:ascii="Arial" w:hAnsi="Arial" w:eastAsia="Arial" w:cs="Arial"/>
+                <w:i w:val="false"/>
+                <w:b w:val="false"/>
+                <w:u w:val="none"/>
+                <w:sz w:val="22"/>
+                <w:szCs w:val="22"/>
+                <w:color w:val="000000"/>
+              </w:rPr>
+              <w:t xml:space="preserve">12.89%  (33)</w:t>
+            </w:r>
+          </w:p>
+        </w:tc>
+        <w:tc>
+          <w:tcPr>
+            <w:tcBorders>
+              <w:bottom w:val="none" w:sz="0" w:space="0" w:color="000000"/>
+              <w:top w:val="none" w:sz="0" w:space="0" w:color="000000"/>
+              <w:left w:val="none" w:sz="0" w:space="0" w:color="000000"/>
+              <w:right w:val="none" w:sz="0" w:space="0" w:color="000000"/>
+            </w:tcBorders>
+            <w:shd w:val="clear" w:color="auto" w:fill="FFFFFF"/>
+            <w:tcMar>
+              <w:top w:w="0" w:type="dxa"/>
+              <w:bottom w:w="0" w:type="dxa"/>
+              <w:left w:w="0" w:type="dxa"/>
+              <w:right w:w="0" w:type="dxa"/>
+            </w:tcMar>
+            <w:vAlign w:val="center"/>
+          </w:tcPr>
+          <w:p>
+            <w:pPr>
+              <w:pStyle w:val="Normal"/>
+              <w:jc w:val="left"/>
+              <w:pBdr>
+                <w:bottom w:val="none" w:sz="0" w:space="0" w:color="000000"/>
+                <w:top w:val="none" w:sz="0" w:space="0" w:color="000000"/>
+                <w:left w:val="none" w:sz="0" w:space="0" w:color="000000"/>
+                <w:right w:val="none" w:sz="0" w:space="0" w:color="000000"/>
+              </w:pBdr>
+              <w:spacing w:after="100" w:before="100" w:line="240"/>
+              <w:ind w:left="100" w:right="100" w:firstLine="0" w:firstLineChars="0"/>
+            </w:pPr>
+            <w:r>
+              <w:rPr>
+                <w:rFonts w:ascii="Arial" w:hAnsi="Arial" w:eastAsia="Arial" w:cs="Arial"/>
+                <w:i w:val="false"/>
+                <w:b w:val="false"/>
+                <w:u w:val="none"/>
+                <w:sz w:val="22"/>
+                <w:szCs w:val="22"/>
+                <w:color w:val="000000"/>
+              </w:rPr>
+              <w:t xml:space="preserve">21.04% (191)</w:t>
+            </w:r>
+          </w:p>
+        </w:tc>
+        <w:tc>
+          <w:tcPr>
+            <w:tcBorders>
+              <w:bottom w:val="none" w:sz="0" w:space="0" w:color="000000"/>
+              <w:top w:val="none" w:sz="0" w:space="0" w:color="000000"/>
+              <w:left w:val="none" w:sz="0" w:space="0" w:color="000000"/>
+              <w:right w:val="none" w:sz="0" w:space="0" w:color="000000"/>
+            </w:tcBorders>
+            <w:shd w:val="clear" w:color="auto" w:fill="FFFFFF"/>
+            <w:tcMar>
+              <w:top w:w="0" w:type="dxa"/>
+              <w:bottom w:w="0" w:type="dxa"/>
+              <w:left w:w="0" w:type="dxa"/>
+              <w:right w:w="0" w:type="dxa"/>
+            </w:tcMar>
+            <w:vAlign w:val="center"/>
+          </w:tcPr>
+          <w:p>
+            <w:pPr>
+              <w:pStyle w:val="Normal"/>
+              <w:jc w:val="left"/>
+              <w:pBdr>
+                <w:bottom w:val="none" w:sz="0" w:space="0" w:color="000000"/>
+                <w:top w:val="none" w:sz="0" w:space="0" w:color="000000"/>
+                <w:left w:val="none" w:sz="0" w:space="0" w:color="000000"/>
+                <w:right w:val="none" w:sz="0" w:space="0" w:color="000000"/>
+              </w:pBdr>
+              <w:spacing w:after="100" w:before="100" w:line="240"/>
+              <w:ind w:left="100" w:right="100" w:firstLine="0" w:firstLineChars="0"/>
+            </w:pPr>
+            <w:r>
+              <w:rPr>
+                <w:rFonts w:ascii="Arial" w:hAnsi="Arial" w:eastAsia="Arial" w:cs="Arial"/>
+                <w:i w:val="false"/>
+                <w:b w:val="false"/>
+                <w:u w:val="none"/>
+                <w:sz w:val="22"/>
+                <w:szCs w:val="22"/>
+                <w:color w:val="000000"/>
+              </w:rPr>
+              <w:t xml:space="preserve">23.83%   (391)</w:t>
+            </w:r>
+          </w:p>
+        </w:tc>
+        <w:tc>
+          <w:tcPr>
+            <w:tcBorders>
+              <w:bottom w:val="none" w:sz="0" w:space="0" w:color="000000"/>
+              <w:top w:val="none" w:sz="0" w:space="0" w:color="000000"/>
+              <w:left w:val="none" w:sz="0" w:space="0" w:color="000000"/>
+              <w:right w:val="none" w:sz="0" w:space="0" w:color="000000"/>
+            </w:tcBorders>
+            <w:shd w:val="clear" w:color="auto" w:fill="FFFFFF"/>
+            <w:tcMar>
+              <w:top w:w="0" w:type="dxa"/>
+              <w:bottom w:w="0" w:type="dxa"/>
+              <w:left w:w="0" w:type="dxa"/>
+              <w:right w:w="0" w:type="dxa"/>
+            </w:tcMar>
+            <w:vAlign w:val="center"/>
+          </w:tcPr>
+          <w:p>
+            <w:pPr>
+              <w:pStyle w:val="Normal"/>
+              <w:jc w:val="left"/>
+              <w:pBdr>
+                <w:bottom w:val="none" w:sz="0" w:space="0" w:color="000000"/>
+                <w:top w:val="none" w:sz="0" w:space="0" w:color="000000"/>
+                <w:left w:val="none" w:sz="0" w:space="0" w:color="000000"/>
+                <w:right w:val="none" w:sz="0" w:space="0" w:color="000000"/>
+              </w:pBdr>
+              <w:spacing w:after="100" w:before="100" w:line="240"/>
+              <w:ind w:left="100" w:right="100" w:firstLine="0" w:firstLineChars="0"/>
+            </w:pPr>
+            <w:r>
+              <w:rPr>
+                <w:rFonts w:ascii="Arial" w:hAnsi="Arial" w:eastAsia="Arial" w:cs="Arial"/>
+                <w:i w:val="false"/>
+                <w:b w:val="false"/>
+                <w:u w:val="none"/>
+                <w:sz w:val="22"/>
+                <w:szCs w:val="22"/>
+                <w:color w:val="000000"/>
+              </w:rPr>
+              <w:t xml:space="preserve">22.92%   (297)</w:t>
+            </w:r>
+          </w:p>
+        </w:tc>
+        <w:tc>
+          <w:tcPr>
+            <w:tcBorders>
+              <w:bottom w:val="none" w:sz="0" w:space="0" w:color="000000"/>
+              <w:top w:val="none" w:sz="0" w:space="0" w:color="000000"/>
+              <w:left w:val="none" w:sz="0" w:space="0" w:color="000000"/>
+              <w:right w:val="none" w:sz="0" w:space="0" w:color="000000"/>
+            </w:tcBorders>
+            <w:shd w:val="clear" w:color="auto" w:fill="FFFFFF"/>
+            <w:tcMar>
+              <w:top w:w="0" w:type="dxa"/>
+              <w:bottom w:w="0" w:type="dxa"/>
+              <w:left w:w="0" w:type="dxa"/>
+              <w:right w:w="0" w:type="dxa"/>
+            </w:tcMar>
+            <w:vAlign w:val="center"/>
+          </w:tcPr>
+          <w:p>
+            <w:pPr>
+              <w:pStyle w:val="Normal"/>
+              <w:jc w:val="left"/>
+              <w:pBdr>
+                <w:bottom w:val="none" w:sz="0" w:space="0" w:color="000000"/>
+                <w:top w:val="none" w:sz="0" w:space="0" w:color="000000"/>
+                <w:left w:val="none" w:sz="0" w:space="0" w:color="000000"/>
+                <w:right w:val="none" w:sz="0" w:space="0" w:color="000000"/>
+              </w:pBdr>
+              <w:spacing w:after="100" w:before="100" w:line="240"/>
+              <w:ind w:left="100" w:right="100" w:firstLine="0" w:firstLineChars="0"/>
+            </w:pPr>
+            <w:r>
+              <w:rPr>
+                <w:rFonts w:ascii="Arial" w:hAnsi="Arial" w:eastAsia="Arial" w:cs="Arial"/>
+                <w:i w:val="false"/>
+                <w:b w:val="false"/>
+                <w:u w:val="none"/>
+                <w:sz w:val="22"/>
+                <w:szCs w:val="22"/>
+                <w:color w:val="000000"/>
+              </w:rPr>
+              <w:t xml:space="preserve">18.18%   (188)</w:t>
+            </w:r>
+          </w:p>
+        </w:tc>
+        <w:tc>
+          <w:tcPr>
+            <w:tcBorders>
+              <w:bottom w:val="none" w:sz="0" w:space="0" w:color="000000"/>
+              <w:top w:val="none" w:sz="0" w:space="0" w:color="000000"/>
+              <w:left w:val="none" w:sz="0" w:space="0" w:color="000000"/>
+              <w:right w:val="none" w:sz="0" w:space="0" w:color="000000"/>
+            </w:tcBorders>
+            <w:shd w:val="clear" w:color="auto" w:fill="FFFFFF"/>
+            <w:tcMar>
+              <w:top w:w="0" w:type="dxa"/>
+              <w:bottom w:w="0" w:type="dxa"/>
+              <w:left w:w="0" w:type="dxa"/>
+              <w:right w:w="0" w:type="dxa"/>
+            </w:tcMar>
+            <w:vAlign w:val="center"/>
+          </w:tcPr>
+          <w:p>
+            <w:pPr>
+              <w:pStyle w:val="Normal"/>
+              <w:jc w:val="left"/>
+              <w:pBdr>
+                <w:bottom w:val="none" w:sz="0" w:space="0" w:color="000000"/>
+                <w:top w:val="none" w:sz="0" w:space="0" w:color="000000"/>
+                <w:left w:val="none" w:sz="0" w:space="0" w:color="000000"/>
+                <w:right w:val="none" w:sz="0" w:space="0" w:color="000000"/>
+              </w:pBdr>
+              <w:spacing w:after="100" w:before="100" w:line="240"/>
+              <w:ind w:left="100" w:right="100" w:firstLine="0" w:firstLineChars="0"/>
+            </w:pPr>
+            <w:r>
+              <w:rPr>
+                <w:rFonts w:ascii="Arial" w:hAnsi="Arial" w:eastAsia="Arial" w:cs="Arial"/>
+                <w:i w:val="false"/>
+                <w:b w:val="false"/>
+                <w:u w:val="none"/>
+                <w:sz w:val="22"/>
+                <w:szCs w:val="22"/>
+                <w:color w:val="000000"/>
+              </w:rPr>
+              <w:t xml:space="preserve">98.85% (1,100)</w:t>
             </w:r>
           </w:p>
         </w:tc>
@@ -1862,315 +1641,271 @@
                 <w:szCs w:val="22"/>
                 <w:color w:val="000000"/>
               </w:rPr>
-              <w:t xml:space="preserve">graduate degree</w:t>
-            </w:r>
-          </w:p>
-        </w:tc>
-        <w:tc>
-          <w:tcPr>
-            <w:tcBorders>
-              <w:bottom w:val="none" w:sz="0" w:space="0" w:color="000000"/>
-              <w:top w:val="none" w:sz="0" w:space="0" w:color="000000"/>
-              <w:left w:val="none" w:sz="0" w:space="0" w:color="000000"/>
-              <w:right w:val="none" w:sz="0" w:space="0" w:color="000000"/>
-            </w:tcBorders>
-            <w:shd w:val="clear" w:color="auto" w:fill="FFFFFF"/>
-            <w:tcMar>
-              <w:top w:w="0" w:type="dxa"/>
-              <w:bottom w:w="0" w:type="dxa"/>
-              <w:left w:w="0" w:type="dxa"/>
-              <w:right w:w="0" w:type="dxa"/>
-            </w:tcMar>
-            <w:vAlign w:val="center"/>
-          </w:tcPr>
-          <w:p>
-            <w:pPr>
-              <w:pStyle w:val="Normal"/>
-              <w:jc w:val="left"/>
-              <w:pBdr>
-                <w:bottom w:val="none" w:sz="0" w:space="0" w:color="000000"/>
-                <w:top w:val="none" w:sz="0" w:space="0" w:color="000000"/>
-                <w:left w:val="none" w:sz="0" w:space="0" w:color="000000"/>
-                <w:right w:val="none" w:sz="0" w:space="0" w:color="000000"/>
-              </w:pBdr>
-              <w:spacing w:after="100" w:before="100" w:line="240"/>
-              <w:ind w:left="100" w:right="100" w:firstLine="0" w:firstLineChars="0"/>
-            </w:pPr>
-            <w:r>
-              <w:rPr>
-                <w:rFonts w:ascii="Arial" w:hAnsi="Arial" w:eastAsia="Arial" w:cs="Arial"/>
-                <w:i w:val="false"/>
-                <w:b w:val="false"/>
-                <w:u w:val="none"/>
-                <w:sz w:val="22"/>
-                <w:szCs w:val="22"/>
-                <w:color w:val="000000"/>
-              </w:rPr>
-              <w:t xml:space="preserve">10.13%  (47)</w:t>
-            </w:r>
-          </w:p>
-        </w:tc>
-        <w:tc>
-          <w:tcPr>
-            <w:tcBorders>
-              <w:bottom w:val="none" w:sz="0" w:space="0" w:color="000000"/>
-              <w:top w:val="none" w:sz="0" w:space="0" w:color="000000"/>
-              <w:left w:val="none" w:sz="0" w:space="0" w:color="000000"/>
-              <w:right w:val="none" w:sz="0" w:space="0" w:color="000000"/>
-            </w:tcBorders>
-            <w:shd w:val="clear" w:color="auto" w:fill="FFFFFF"/>
-            <w:tcMar>
-              <w:top w:w="0" w:type="dxa"/>
-              <w:bottom w:w="0" w:type="dxa"/>
-              <w:left w:w="0" w:type="dxa"/>
-              <w:right w:w="0" w:type="dxa"/>
-            </w:tcMar>
-            <w:vAlign w:val="center"/>
-          </w:tcPr>
-          <w:p>
-            <w:pPr>
-              <w:pStyle w:val="Normal"/>
-              <w:jc w:val="left"/>
-              <w:pBdr>
-                <w:bottom w:val="none" w:sz="0" w:space="0" w:color="000000"/>
-                <w:top w:val="none" w:sz="0" w:space="0" w:color="000000"/>
-                <w:left w:val="none" w:sz="0" w:space="0" w:color="000000"/>
-                <w:right w:val="none" w:sz="0" w:space="0" w:color="000000"/>
-              </w:pBdr>
-              <w:spacing w:after="100" w:before="100" w:line="240"/>
-              <w:ind w:left="100" w:right="100" w:firstLine="0" w:firstLineChars="0"/>
-            </w:pPr>
-            <w:r>
-              <w:rPr>
-                <w:rFonts w:ascii="Arial" w:hAnsi="Arial" w:eastAsia="Arial" w:cs="Arial"/>
-                <w:i w:val="false"/>
-                <w:b w:val="false"/>
-                <w:u w:val="none"/>
-                <w:sz w:val="22"/>
-                <w:szCs w:val="22"/>
-                <w:color w:val="000000"/>
-              </w:rPr>
-              <w:t xml:space="preserve">4.52%  (25)</w:t>
-            </w:r>
-          </w:p>
-        </w:tc>
-        <w:tc>
-          <w:tcPr>
-            <w:tcBorders>
-              <w:bottom w:val="none" w:sz="0" w:space="0" w:color="000000"/>
-              <w:top w:val="none" w:sz="0" w:space="0" w:color="000000"/>
-              <w:left w:val="none" w:sz="0" w:space="0" w:color="000000"/>
-              <w:right w:val="none" w:sz="0" w:space="0" w:color="000000"/>
-            </w:tcBorders>
-            <w:shd w:val="clear" w:color="auto" w:fill="FFFFFF"/>
-            <w:tcMar>
-              <w:top w:w="0" w:type="dxa"/>
-              <w:bottom w:w="0" w:type="dxa"/>
-              <w:left w:w="0" w:type="dxa"/>
-              <w:right w:w="0" w:type="dxa"/>
-            </w:tcMar>
-            <w:vAlign w:val="center"/>
-          </w:tcPr>
-          <w:p>
-            <w:pPr>
-              <w:pStyle w:val="Normal"/>
-              <w:jc w:val="left"/>
-              <w:pBdr>
-                <w:bottom w:val="none" w:sz="0" w:space="0" w:color="000000"/>
-                <w:top w:val="none" w:sz="0" w:space="0" w:color="000000"/>
-                <w:left w:val="none" w:sz="0" w:space="0" w:color="000000"/>
-                <w:right w:val="none" w:sz="0" w:space="0" w:color="000000"/>
-              </w:pBdr>
-              <w:spacing w:after="100" w:before="100" w:line="240"/>
-              <w:ind w:left="100" w:right="100" w:firstLine="0" w:firstLineChars="0"/>
-            </w:pPr>
-            <w:r>
-              <w:rPr>
-                <w:rFonts w:ascii="Arial" w:hAnsi="Arial" w:eastAsia="Arial" w:cs="Arial"/>
-                <w:i w:val="false"/>
-                <w:b w:val="false"/>
-                <w:u w:val="none"/>
-                <w:sz w:val="22"/>
-                <w:szCs w:val="22"/>
-                <w:color w:val="000000"/>
-              </w:rPr>
-              <w:t xml:space="preserve">9.63%    (98)</w:t>
-            </w:r>
-          </w:p>
-        </w:tc>
-        <w:tc>
-          <w:tcPr>
-            <w:tcBorders>
-              <w:bottom w:val="none" w:sz="0" w:space="0" w:color="000000"/>
-              <w:top w:val="none" w:sz="0" w:space="0" w:color="000000"/>
-              <w:left w:val="none" w:sz="0" w:space="0" w:color="000000"/>
-              <w:right w:val="none" w:sz="0" w:space="0" w:color="000000"/>
-            </w:tcBorders>
-            <w:shd w:val="clear" w:color="auto" w:fill="FFFFFF"/>
-            <w:tcMar>
-              <w:top w:w="0" w:type="dxa"/>
-              <w:bottom w:w="0" w:type="dxa"/>
-              <w:left w:w="0" w:type="dxa"/>
-              <w:right w:w="0" w:type="dxa"/>
-            </w:tcMar>
-            <w:vAlign w:val="center"/>
-          </w:tcPr>
-          <w:p>
-            <w:pPr>
-              <w:pStyle w:val="Normal"/>
-              <w:jc w:val="left"/>
-              <w:pBdr>
-                <w:bottom w:val="none" w:sz="0" w:space="0" w:color="000000"/>
-                <w:top w:val="none" w:sz="0" w:space="0" w:color="000000"/>
-                <w:left w:val="none" w:sz="0" w:space="0" w:color="000000"/>
-                <w:right w:val="none" w:sz="0" w:space="0" w:color="000000"/>
-              </w:pBdr>
-              <w:spacing w:after="100" w:before="100" w:line="240"/>
-              <w:ind w:left="100" w:right="100" w:firstLine="0" w:firstLineChars="0"/>
-            </w:pPr>
-            <w:r>
-              <w:rPr>
-                <w:rFonts w:ascii="Arial" w:hAnsi="Arial" w:eastAsia="Arial" w:cs="Arial"/>
-                <w:i w:val="false"/>
-                <w:b w:val="false"/>
-                <w:u w:val="none"/>
-                <w:sz w:val="22"/>
-                <w:szCs w:val="22"/>
-                <w:color w:val="000000"/>
-              </w:rPr>
-              <w:t xml:space="preserve">17.09%   (188)</w:t>
-            </w:r>
-          </w:p>
-        </w:tc>
-        <w:tc>
-          <w:tcPr>
-            <w:tcBorders>
-              <w:bottom w:val="none" w:sz="0" w:space="0" w:color="000000"/>
-              <w:top w:val="none" w:sz="0" w:space="0" w:color="000000"/>
-              <w:left w:val="none" w:sz="0" w:space="0" w:color="000000"/>
-              <w:right w:val="none" w:sz="0" w:space="0" w:color="000000"/>
-            </w:tcBorders>
-            <w:shd w:val="clear" w:color="auto" w:fill="FFFFFF"/>
-            <w:tcMar>
-              <w:top w:w="0" w:type="dxa"/>
-              <w:bottom w:w="0" w:type="dxa"/>
-              <w:left w:w="0" w:type="dxa"/>
-              <w:right w:w="0" w:type="dxa"/>
-            </w:tcMar>
-            <w:vAlign w:val="center"/>
-          </w:tcPr>
-          <w:p>
-            <w:pPr>
-              <w:pStyle w:val="Normal"/>
-              <w:jc w:val="left"/>
-              <w:pBdr>
-                <w:bottom w:val="none" w:sz="0" w:space="0" w:color="000000"/>
-                <w:top w:val="none" w:sz="0" w:space="0" w:color="000000"/>
-                <w:left w:val="none" w:sz="0" w:space="0" w:color="000000"/>
-                <w:right w:val="none" w:sz="0" w:space="0" w:color="000000"/>
-              </w:pBdr>
-              <w:spacing w:after="100" w:before="100" w:line="240"/>
-              <w:ind w:left="100" w:right="100" w:firstLine="0" w:firstLineChars="0"/>
-            </w:pPr>
-            <w:r>
-              <w:rPr>
-                <w:rFonts w:ascii="Arial" w:hAnsi="Arial" w:eastAsia="Arial" w:cs="Arial"/>
-                <w:i w:val="false"/>
-                <w:b w:val="false"/>
-                <w:u w:val="none"/>
-                <w:sz w:val="22"/>
-                <w:szCs w:val="22"/>
-                <w:color w:val="000000"/>
-              </w:rPr>
-              <w:t xml:space="preserve">30.33%   (488)</w:t>
-            </w:r>
-          </w:p>
-        </w:tc>
-        <w:tc>
-          <w:tcPr>
-            <w:tcBorders>
-              <w:bottom w:val="none" w:sz="0" w:space="0" w:color="000000"/>
-              <w:top w:val="none" w:sz="0" w:space="0" w:color="000000"/>
-              <w:left w:val="none" w:sz="0" w:space="0" w:color="000000"/>
-              <w:right w:val="none" w:sz="0" w:space="0" w:color="000000"/>
-            </w:tcBorders>
-            <w:shd w:val="clear" w:color="auto" w:fill="FFFFFF"/>
-            <w:tcMar>
-              <w:top w:w="0" w:type="dxa"/>
-              <w:bottom w:w="0" w:type="dxa"/>
-              <w:left w:w="0" w:type="dxa"/>
-              <w:right w:w="0" w:type="dxa"/>
-            </w:tcMar>
-            <w:vAlign w:val="center"/>
-          </w:tcPr>
-          <w:p>
-            <w:pPr>
-              <w:pStyle w:val="Normal"/>
-              <w:jc w:val="left"/>
-              <w:pBdr>
-                <w:bottom w:val="none" w:sz="0" w:space="0" w:color="000000"/>
-                <w:top w:val="none" w:sz="0" w:space="0" w:color="000000"/>
-                <w:left w:val="none" w:sz="0" w:space="0" w:color="000000"/>
-                <w:right w:val="none" w:sz="0" w:space="0" w:color="000000"/>
-              </w:pBdr>
-              <w:spacing w:after="100" w:before="100" w:line="240"/>
-              <w:ind w:left="100" w:right="100" w:firstLine="0" w:firstLineChars="0"/>
-            </w:pPr>
-            <w:r>
-              <w:rPr>
-                <w:rFonts w:ascii="Arial" w:hAnsi="Arial" w:eastAsia="Arial" w:cs="Arial"/>
-                <w:i w:val="false"/>
-                <w:b w:val="false"/>
-                <w:u w:val="none"/>
-                <w:sz w:val="22"/>
-                <w:szCs w:val="22"/>
-                <w:color w:val="000000"/>
-              </w:rPr>
-              <w:t xml:space="preserve">48.08% (188)</w:t>
-            </w:r>
-          </w:p>
-        </w:tc>
-        <w:tc>
-          <w:tcPr>
-            <w:tcBorders>
-              <w:bottom w:val="none" w:sz="0" w:space="0" w:color="000000"/>
-              <w:top w:val="none" w:sz="0" w:space="0" w:color="000000"/>
-              <w:left w:val="none" w:sz="0" w:space="0" w:color="000000"/>
-              <w:right w:val="none" w:sz="0" w:space="0" w:color="000000"/>
-            </w:tcBorders>
-            <w:shd w:val="clear" w:color="auto" w:fill="FFFFFF"/>
-            <w:tcMar>
-              <w:top w:w="0" w:type="dxa"/>
-              <w:bottom w:w="0" w:type="dxa"/>
-              <w:left w:w="0" w:type="dxa"/>
-              <w:right w:w="0" w:type="dxa"/>
-            </w:tcMar>
-            <w:vAlign w:val="center"/>
-          </w:tcPr>
-          <w:p>
-            <w:pPr>
-              <w:pStyle w:val="Normal"/>
-              <w:jc w:val="left"/>
-              <w:pBdr>
-                <w:bottom w:val="none" w:sz="0" w:space="0" w:color="000000"/>
-                <w:top w:val="none" w:sz="0" w:space="0" w:color="000000"/>
-                <w:left w:val="none" w:sz="0" w:space="0" w:color="000000"/>
-                <w:right w:val="none" w:sz="0" w:space="0" w:color="000000"/>
-              </w:pBdr>
-              <w:spacing w:after="100" w:before="100" w:line="240"/>
-              <w:ind w:left="100" w:right="100" w:firstLine="0" w:firstLineChars="0"/>
-            </w:pPr>
-            <w:r>
-              <w:rPr>
-                <w:rFonts w:ascii="Arial" w:hAnsi="Arial" w:eastAsia="Arial" w:cs="Arial"/>
-                <w:i w:val="false"/>
-                <w:b w:val="false"/>
-                <w:u w:val="none"/>
-                <w:sz w:val="22"/>
-                <w:szCs w:val="22"/>
-                <w:color w:val="000000"/>
-              </w:rPr>
-              <w:t xml:space="preserve">119.78% (1,034)</w:t>
+              <w:t xml:space="preserve">$100,000 to $249,999</w:t>
+            </w:r>
+          </w:p>
+        </w:tc>
+        <w:tc>
+          <w:tcPr>
+            <w:tcBorders>
+              <w:bottom w:val="none" w:sz="0" w:space="0" w:color="000000"/>
+              <w:top w:val="none" w:sz="0" w:space="0" w:color="000000"/>
+              <w:left w:val="none" w:sz="0" w:space="0" w:color="000000"/>
+              <w:right w:val="none" w:sz="0" w:space="0" w:color="000000"/>
+            </w:tcBorders>
+            <w:shd w:val="clear" w:color="auto" w:fill="FFFFFF"/>
+            <w:tcMar>
+              <w:top w:w="0" w:type="dxa"/>
+              <w:bottom w:w="0" w:type="dxa"/>
+              <w:left w:w="0" w:type="dxa"/>
+              <w:right w:w="0" w:type="dxa"/>
+            </w:tcMar>
+            <w:vAlign w:val="center"/>
+          </w:tcPr>
+          <w:p>
+            <w:pPr>
+              <w:pStyle w:val="Normal"/>
+              <w:jc w:val="left"/>
+              <w:pBdr>
+                <w:bottom w:val="none" w:sz="0" w:space="0" w:color="000000"/>
+                <w:top w:val="none" w:sz="0" w:space="0" w:color="000000"/>
+                <w:left w:val="none" w:sz="0" w:space="0" w:color="000000"/>
+                <w:right w:val="none" w:sz="0" w:space="0" w:color="000000"/>
+              </w:pBdr>
+              <w:spacing w:after="100" w:before="100" w:line="240"/>
+              <w:ind w:left="100" w:right="100" w:firstLine="0" w:firstLineChars="0"/>
+            </w:pPr>
+            <w:r>
+              <w:rPr>
+                <w:rFonts w:ascii="Arial" w:hAnsi="Arial" w:eastAsia="Arial" w:cs="Arial"/>
+                <w:i w:val="false"/>
+                <w:b w:val="false"/>
+                <w:u w:val="none"/>
+                <w:sz w:val="22"/>
+                <w:szCs w:val="22"/>
+                <w:color w:val="000000"/>
+              </w:rPr>
+              <w:t xml:space="preserve">7.42%  (19)</w:t>
+            </w:r>
+          </w:p>
+        </w:tc>
+        <w:tc>
+          <w:tcPr>
+            <w:tcBorders>
+              <w:bottom w:val="none" w:sz="0" w:space="0" w:color="000000"/>
+              <w:top w:val="none" w:sz="0" w:space="0" w:color="000000"/>
+              <w:left w:val="none" w:sz="0" w:space="0" w:color="000000"/>
+              <w:right w:val="none" w:sz="0" w:space="0" w:color="000000"/>
+            </w:tcBorders>
+            <w:shd w:val="clear" w:color="auto" w:fill="FFFFFF"/>
+            <w:tcMar>
+              <w:top w:w="0" w:type="dxa"/>
+              <w:bottom w:w="0" w:type="dxa"/>
+              <w:left w:w="0" w:type="dxa"/>
+              <w:right w:w="0" w:type="dxa"/>
+            </w:tcMar>
+            <w:vAlign w:val="center"/>
+          </w:tcPr>
+          <w:p>
+            <w:pPr>
+              <w:pStyle w:val="Normal"/>
+              <w:jc w:val="left"/>
+              <w:pBdr>
+                <w:bottom w:val="none" w:sz="0" w:space="0" w:color="000000"/>
+                <w:top w:val="none" w:sz="0" w:space="0" w:color="000000"/>
+                <w:left w:val="none" w:sz="0" w:space="0" w:color="000000"/>
+                <w:right w:val="none" w:sz="0" w:space="0" w:color="000000"/>
+              </w:pBdr>
+              <w:spacing w:after="100" w:before="100" w:line="240"/>
+              <w:ind w:left="100" w:right="100" w:firstLine="0" w:firstLineChars="0"/>
+            </w:pPr>
+            <w:r>
+              <w:rPr>
+                <w:rFonts w:ascii="Arial" w:hAnsi="Arial" w:eastAsia="Arial" w:cs="Arial"/>
+                <w:i w:val="false"/>
+                <w:b w:val="false"/>
+                <w:u w:val="none"/>
+                <w:sz w:val="22"/>
+                <w:szCs w:val="22"/>
+                <w:color w:val="000000"/>
+              </w:rPr>
+              <w:t xml:space="preserve">14.43% (131)</w:t>
+            </w:r>
+          </w:p>
+        </w:tc>
+        <w:tc>
+          <w:tcPr>
+            <w:tcBorders>
+              <w:bottom w:val="none" w:sz="0" w:space="0" w:color="000000"/>
+              <w:top w:val="none" w:sz="0" w:space="0" w:color="000000"/>
+              <w:left w:val="none" w:sz="0" w:space="0" w:color="000000"/>
+              <w:right w:val="none" w:sz="0" w:space="0" w:color="000000"/>
+            </w:tcBorders>
+            <w:shd w:val="clear" w:color="auto" w:fill="FFFFFF"/>
+            <w:tcMar>
+              <w:top w:w="0" w:type="dxa"/>
+              <w:bottom w:w="0" w:type="dxa"/>
+              <w:left w:w="0" w:type="dxa"/>
+              <w:right w:w="0" w:type="dxa"/>
+            </w:tcMar>
+            <w:vAlign w:val="center"/>
+          </w:tcPr>
+          <w:p>
+            <w:pPr>
+              <w:pStyle w:val="Normal"/>
+              <w:jc w:val="left"/>
+              <w:pBdr>
+                <w:bottom w:val="none" w:sz="0" w:space="0" w:color="000000"/>
+                <w:top w:val="none" w:sz="0" w:space="0" w:color="000000"/>
+                <w:left w:val="none" w:sz="0" w:space="0" w:color="000000"/>
+                <w:right w:val="none" w:sz="0" w:space="0" w:color="000000"/>
+              </w:pBdr>
+              <w:spacing w:after="100" w:before="100" w:line="240"/>
+              <w:ind w:left="100" w:right="100" w:firstLine="0" w:firstLineChars="0"/>
+            </w:pPr>
+            <w:r>
+              <w:rPr>
+                <w:rFonts w:ascii="Arial" w:hAnsi="Arial" w:eastAsia="Arial" w:cs="Arial"/>
+                <w:i w:val="false"/>
+                <w:b w:val="false"/>
+                <w:u w:val="none"/>
+                <w:sz w:val="22"/>
+                <w:szCs w:val="22"/>
+                <w:color w:val="000000"/>
+              </w:rPr>
+              <w:t xml:space="preserve">25.78%   (423)</w:t>
+            </w:r>
+          </w:p>
+        </w:tc>
+        <w:tc>
+          <w:tcPr>
+            <w:tcBorders>
+              <w:bottom w:val="none" w:sz="0" w:space="0" w:color="000000"/>
+              <w:top w:val="none" w:sz="0" w:space="0" w:color="000000"/>
+              <w:left w:val="none" w:sz="0" w:space="0" w:color="000000"/>
+              <w:right w:val="none" w:sz="0" w:space="0" w:color="000000"/>
+            </w:tcBorders>
+            <w:shd w:val="clear" w:color="auto" w:fill="FFFFFF"/>
+            <w:tcMar>
+              <w:top w:w="0" w:type="dxa"/>
+              <w:bottom w:w="0" w:type="dxa"/>
+              <w:left w:w="0" w:type="dxa"/>
+              <w:right w:w="0" w:type="dxa"/>
+            </w:tcMar>
+            <w:vAlign w:val="center"/>
+          </w:tcPr>
+          <w:p>
+            <w:pPr>
+              <w:pStyle w:val="Normal"/>
+              <w:jc w:val="left"/>
+              <w:pBdr>
+                <w:bottom w:val="none" w:sz="0" w:space="0" w:color="000000"/>
+                <w:top w:val="none" w:sz="0" w:space="0" w:color="000000"/>
+                <w:left w:val="none" w:sz="0" w:space="0" w:color="000000"/>
+                <w:right w:val="none" w:sz="0" w:space="0" w:color="000000"/>
+              </w:pBdr>
+              <w:spacing w:after="100" w:before="100" w:line="240"/>
+              <w:ind w:left="100" w:right="100" w:firstLine="0" w:firstLineChars="0"/>
+            </w:pPr>
+            <w:r>
+              <w:rPr>
+                <w:rFonts w:ascii="Arial" w:hAnsi="Arial" w:eastAsia="Arial" w:cs="Arial"/>
+                <w:i w:val="false"/>
+                <w:b w:val="false"/>
+                <w:u w:val="none"/>
+                <w:sz w:val="22"/>
+                <w:szCs w:val="22"/>
+                <w:color w:val="000000"/>
+              </w:rPr>
+              <w:t xml:space="preserve">42.28%   (548)</w:t>
+            </w:r>
+          </w:p>
+        </w:tc>
+        <w:tc>
+          <w:tcPr>
+            <w:tcBorders>
+              <w:bottom w:val="none" w:sz="0" w:space="0" w:color="000000"/>
+              <w:top w:val="none" w:sz="0" w:space="0" w:color="000000"/>
+              <w:left w:val="none" w:sz="0" w:space="0" w:color="000000"/>
+              <w:right w:val="none" w:sz="0" w:space="0" w:color="000000"/>
+            </w:tcBorders>
+            <w:shd w:val="clear" w:color="auto" w:fill="FFFFFF"/>
+            <w:tcMar>
+              <w:top w:w="0" w:type="dxa"/>
+              <w:bottom w:w="0" w:type="dxa"/>
+              <w:left w:w="0" w:type="dxa"/>
+              <w:right w:w="0" w:type="dxa"/>
+            </w:tcMar>
+            <w:vAlign w:val="center"/>
+          </w:tcPr>
+          <w:p>
+            <w:pPr>
+              <w:pStyle w:val="Normal"/>
+              <w:jc w:val="left"/>
+              <w:pBdr>
+                <w:bottom w:val="none" w:sz="0" w:space="0" w:color="000000"/>
+                <w:top w:val="none" w:sz="0" w:space="0" w:color="000000"/>
+                <w:left w:val="none" w:sz="0" w:space="0" w:color="000000"/>
+                <w:right w:val="none" w:sz="0" w:space="0" w:color="000000"/>
+              </w:pBdr>
+              <w:spacing w:after="100" w:before="100" w:line="240"/>
+              <w:ind w:left="100" w:right="100" w:firstLine="0" w:firstLineChars="0"/>
+            </w:pPr>
+            <w:r>
+              <w:rPr>
+                <w:rFonts w:ascii="Arial" w:hAnsi="Arial" w:eastAsia="Arial" w:cs="Arial"/>
+                <w:i w:val="false"/>
+                <w:b w:val="false"/>
+                <w:u w:val="none"/>
+                <w:sz w:val="22"/>
+                <w:szCs w:val="22"/>
+                <w:color w:val="000000"/>
+              </w:rPr>
+              <w:t xml:space="preserve">47.20%   (488)</w:t>
+            </w:r>
+          </w:p>
+        </w:tc>
+        <w:tc>
+          <w:tcPr>
+            <w:tcBorders>
+              <w:bottom w:val="none" w:sz="0" w:space="0" w:color="000000"/>
+              <w:top w:val="none" w:sz="0" w:space="0" w:color="000000"/>
+              <w:left w:val="none" w:sz="0" w:space="0" w:color="000000"/>
+              <w:right w:val="none" w:sz="0" w:space="0" w:color="000000"/>
+            </w:tcBorders>
+            <w:shd w:val="clear" w:color="auto" w:fill="FFFFFF"/>
+            <w:tcMar>
+              <w:top w:w="0" w:type="dxa"/>
+              <w:bottom w:w="0" w:type="dxa"/>
+              <w:left w:w="0" w:type="dxa"/>
+              <w:right w:w="0" w:type="dxa"/>
+            </w:tcMar>
+            <w:vAlign w:val="center"/>
+          </w:tcPr>
+          <w:p>
+            <w:pPr>
+              <w:pStyle w:val="Normal"/>
+              <w:jc w:val="left"/>
+              <w:pBdr>
+                <w:bottom w:val="none" w:sz="0" w:space="0" w:color="000000"/>
+                <w:top w:val="none" w:sz="0" w:space="0" w:color="000000"/>
+                <w:left w:val="none" w:sz="0" w:space="0" w:color="000000"/>
+                <w:right w:val="none" w:sz="0" w:space="0" w:color="000000"/>
+              </w:pBdr>
+              <w:spacing w:after="100" w:before="100" w:line="240"/>
+              <w:ind w:left="100" w:right="100" w:firstLine="0" w:firstLineChars="0"/>
+            </w:pPr>
+            <w:r>
+              <w:rPr>
+                <w:rFonts w:ascii="Arial" w:hAnsi="Arial" w:eastAsia="Arial" w:cs="Arial"/>
+                <w:i w:val="false"/>
+                <w:b w:val="false"/>
+                <w:u w:val="none"/>
+                <w:sz w:val="22"/>
+                <w:szCs w:val="22"/>
+                <w:color w:val="000000"/>
+              </w:rPr>
+              <w:t xml:space="preserve">137.11% (1,609)</w:t>
             </w:r>
           </w:p>
         </w:tc>
@@ -2183,6 +1918,320 @@
         <w:tc>
           <w:tcPr>
             <w:tcBorders>
+              <w:bottom w:val="none" w:sz="0" w:space="0" w:color="000000"/>
+              <w:top w:val="none" w:sz="0" w:space="0" w:color="000000"/>
+              <w:left w:val="none" w:sz="0" w:space="0" w:color="000000"/>
+              <w:right w:val="none" w:sz="0" w:space="0" w:color="000000"/>
+            </w:tcBorders>
+            <w:shd w:val="clear" w:color="auto" w:fill="FFFFFF"/>
+            <w:tcMar>
+              <w:top w:w="0" w:type="dxa"/>
+              <w:bottom w:w="0" w:type="dxa"/>
+              <w:left w:w="0" w:type="dxa"/>
+              <w:right w:w="0" w:type="dxa"/>
+            </w:tcMar>
+            <w:vAlign w:val="center"/>
+          </w:tcPr>
+          <w:p>
+            <w:pPr>
+              <w:pStyle w:val="Normal"/>
+              <w:jc w:val="left"/>
+              <w:pBdr>
+                <w:bottom w:val="none" w:sz="0" w:space="0" w:color="000000"/>
+                <w:top w:val="none" w:sz="0" w:space="0" w:color="000000"/>
+                <w:left w:val="none" w:sz="0" w:space="0" w:color="000000"/>
+                <w:right w:val="none" w:sz="0" w:space="0" w:color="000000"/>
+              </w:pBdr>
+              <w:spacing w:after="100" w:before="100" w:line="240"/>
+              <w:ind w:left="100" w:right="100" w:firstLine="0" w:firstLineChars="0"/>
+            </w:pPr>
+            <w:r>
+              <w:rPr>
+                <w:rFonts w:ascii="Arial" w:hAnsi="Arial" w:eastAsia="Arial" w:cs="Arial"/>
+                <w:i w:val="false"/>
+                <w:b w:val="false"/>
+                <w:u w:val="none"/>
+                <w:sz w:val="22"/>
+                <w:szCs w:val="22"/>
+                <w:color w:val="000000"/>
+              </w:rPr>
+              <w:t xml:space="preserve">$250,000 or more</w:t>
+            </w:r>
+          </w:p>
+        </w:tc>
+        <w:tc>
+          <w:tcPr>
+            <w:tcBorders>
+              <w:bottom w:val="none" w:sz="0" w:space="0" w:color="000000"/>
+              <w:top w:val="none" w:sz="0" w:space="0" w:color="000000"/>
+              <w:left w:val="none" w:sz="0" w:space="0" w:color="000000"/>
+              <w:right w:val="none" w:sz="0" w:space="0" w:color="000000"/>
+            </w:tcBorders>
+            <w:shd w:val="clear" w:color="auto" w:fill="FFFFFF"/>
+            <w:tcMar>
+              <w:top w:w="0" w:type="dxa"/>
+              <w:bottom w:w="0" w:type="dxa"/>
+              <w:left w:w="0" w:type="dxa"/>
+              <w:right w:w="0" w:type="dxa"/>
+            </w:tcMar>
+            <w:vAlign w:val="center"/>
+          </w:tcPr>
+          <w:p>
+            <w:pPr>
+              <w:pStyle w:val="Normal"/>
+              <w:jc w:val="left"/>
+              <w:pBdr>
+                <w:bottom w:val="none" w:sz="0" w:space="0" w:color="000000"/>
+                <w:top w:val="none" w:sz="0" w:space="0" w:color="000000"/>
+                <w:left w:val="none" w:sz="0" w:space="0" w:color="000000"/>
+                <w:right w:val="none" w:sz="0" w:space="0" w:color="000000"/>
+              </w:pBdr>
+              <w:spacing w:after="100" w:before="100" w:line="240"/>
+              <w:ind w:left="100" w:right="100" w:firstLine="0" w:firstLineChars="0"/>
+            </w:pPr>
+            <w:r>
+              <w:rPr>
+                <w:rFonts w:ascii="Arial" w:hAnsi="Arial" w:eastAsia="Arial" w:cs="Arial"/>
+                <w:i w:val="false"/>
+                <w:b w:val="false"/>
+                <w:u w:val="none"/>
+                <w:sz w:val="22"/>
+                <w:szCs w:val="22"/>
+                <w:color w:val="000000"/>
+              </w:rPr>
+              <w:t xml:space="preserve">0.39%   (1)</w:t>
+            </w:r>
+          </w:p>
+        </w:tc>
+        <w:tc>
+          <w:tcPr>
+            <w:tcBorders>
+              <w:bottom w:val="none" w:sz="0" w:space="0" w:color="000000"/>
+              <w:top w:val="none" w:sz="0" w:space="0" w:color="000000"/>
+              <w:left w:val="none" w:sz="0" w:space="0" w:color="000000"/>
+              <w:right w:val="none" w:sz="0" w:space="0" w:color="000000"/>
+            </w:tcBorders>
+            <w:shd w:val="clear" w:color="auto" w:fill="FFFFFF"/>
+            <w:tcMar>
+              <w:top w:w="0" w:type="dxa"/>
+              <w:bottom w:w="0" w:type="dxa"/>
+              <w:left w:w="0" w:type="dxa"/>
+              <w:right w:w="0" w:type="dxa"/>
+            </w:tcMar>
+            <w:vAlign w:val="center"/>
+          </w:tcPr>
+          <w:p>
+            <w:pPr>
+              <w:pStyle w:val="Normal"/>
+              <w:jc w:val="left"/>
+              <w:pBdr>
+                <w:bottom w:val="none" w:sz="0" w:space="0" w:color="000000"/>
+                <w:top w:val="none" w:sz="0" w:space="0" w:color="000000"/>
+                <w:left w:val="none" w:sz="0" w:space="0" w:color="000000"/>
+                <w:right w:val="none" w:sz="0" w:space="0" w:color="000000"/>
+              </w:pBdr>
+              <w:spacing w:after="100" w:before="100" w:line="240"/>
+              <w:ind w:left="100" w:right="100" w:firstLine="0" w:firstLineChars="0"/>
+            </w:pPr>
+            <w:r>
+              <w:rPr>
+                <w:rFonts w:ascii="Arial" w:hAnsi="Arial" w:eastAsia="Arial" w:cs="Arial"/>
+                <w:i w:val="false"/>
+                <w:b w:val="false"/>
+                <w:u w:val="none"/>
+                <w:sz w:val="22"/>
+                <w:szCs w:val="22"/>
+                <w:color w:val="000000"/>
+              </w:rPr>
+              <w:t xml:space="preserve">2.42%  (22)</w:t>
+            </w:r>
+          </w:p>
+        </w:tc>
+        <w:tc>
+          <w:tcPr>
+            <w:tcBorders>
+              <w:bottom w:val="none" w:sz="0" w:space="0" w:color="000000"/>
+              <w:top w:val="none" w:sz="0" w:space="0" w:color="000000"/>
+              <w:left w:val="none" w:sz="0" w:space="0" w:color="000000"/>
+              <w:right w:val="none" w:sz="0" w:space="0" w:color="000000"/>
+            </w:tcBorders>
+            <w:shd w:val="clear" w:color="auto" w:fill="FFFFFF"/>
+            <w:tcMar>
+              <w:top w:w="0" w:type="dxa"/>
+              <w:bottom w:w="0" w:type="dxa"/>
+              <w:left w:w="0" w:type="dxa"/>
+              <w:right w:w="0" w:type="dxa"/>
+            </w:tcMar>
+            <w:vAlign w:val="center"/>
+          </w:tcPr>
+          <w:p>
+            <w:pPr>
+              <w:pStyle w:val="Normal"/>
+              <w:jc w:val="left"/>
+              <w:pBdr>
+                <w:bottom w:val="none" w:sz="0" w:space="0" w:color="000000"/>
+                <w:top w:val="none" w:sz="0" w:space="0" w:color="000000"/>
+                <w:left w:val="none" w:sz="0" w:space="0" w:color="000000"/>
+                <w:right w:val="none" w:sz="0" w:space="0" w:color="000000"/>
+              </w:pBdr>
+              <w:spacing w:after="100" w:before="100" w:line="240"/>
+              <w:ind w:left="100" w:right="100" w:firstLine="0" w:firstLineChars="0"/>
+            </w:pPr>
+            <w:r>
+              <w:rPr>
+                <w:rFonts w:ascii="Arial" w:hAnsi="Arial" w:eastAsia="Arial" w:cs="Arial"/>
+                <w:i w:val="false"/>
+                <w:b w:val="false"/>
+                <w:u w:val="none"/>
+                <w:sz w:val="22"/>
+                <w:szCs w:val="22"/>
+                <w:color w:val="000000"/>
+              </w:rPr>
+              <w:t xml:space="preserve">4.27%    (70)</w:t>
+            </w:r>
+          </w:p>
+        </w:tc>
+        <w:tc>
+          <w:tcPr>
+            <w:tcBorders>
+              <w:bottom w:val="none" w:sz="0" w:space="0" w:color="000000"/>
+              <w:top w:val="none" w:sz="0" w:space="0" w:color="000000"/>
+              <w:left w:val="none" w:sz="0" w:space="0" w:color="000000"/>
+              <w:right w:val="none" w:sz="0" w:space="0" w:color="000000"/>
+            </w:tcBorders>
+            <w:shd w:val="clear" w:color="auto" w:fill="FFFFFF"/>
+            <w:tcMar>
+              <w:top w:w="0" w:type="dxa"/>
+              <w:bottom w:w="0" w:type="dxa"/>
+              <w:left w:w="0" w:type="dxa"/>
+              <w:right w:w="0" w:type="dxa"/>
+            </w:tcMar>
+            <w:vAlign w:val="center"/>
+          </w:tcPr>
+          <w:p>
+            <w:pPr>
+              <w:pStyle w:val="Normal"/>
+              <w:jc w:val="left"/>
+              <w:pBdr>
+                <w:bottom w:val="none" w:sz="0" w:space="0" w:color="000000"/>
+                <w:top w:val="none" w:sz="0" w:space="0" w:color="000000"/>
+                <w:left w:val="none" w:sz="0" w:space="0" w:color="000000"/>
+                <w:right w:val="none" w:sz="0" w:space="0" w:color="000000"/>
+              </w:pBdr>
+              <w:spacing w:after="100" w:before="100" w:line="240"/>
+              <w:ind w:left="100" w:right="100" w:firstLine="0" w:firstLineChars="0"/>
+            </w:pPr>
+            <w:r>
+              <w:rPr>
+                <w:rFonts w:ascii="Arial" w:hAnsi="Arial" w:eastAsia="Arial" w:cs="Arial"/>
+                <w:i w:val="false"/>
+                <w:b w:val="false"/>
+                <w:u w:val="none"/>
+                <w:sz w:val="22"/>
+                <w:szCs w:val="22"/>
+                <w:color w:val="000000"/>
+              </w:rPr>
+              <w:t xml:space="preserve">8.49%   (110)</w:t>
+            </w:r>
+          </w:p>
+        </w:tc>
+        <w:tc>
+          <w:tcPr>
+            <w:tcBorders>
+              <w:bottom w:val="none" w:sz="0" w:space="0" w:color="000000"/>
+              <w:top w:val="none" w:sz="0" w:space="0" w:color="000000"/>
+              <w:left w:val="none" w:sz="0" w:space="0" w:color="000000"/>
+              <w:right w:val="none" w:sz="0" w:space="0" w:color="000000"/>
+            </w:tcBorders>
+            <w:shd w:val="clear" w:color="auto" w:fill="FFFFFF"/>
+            <w:tcMar>
+              <w:top w:w="0" w:type="dxa"/>
+              <w:bottom w:w="0" w:type="dxa"/>
+              <w:left w:w="0" w:type="dxa"/>
+              <w:right w:w="0" w:type="dxa"/>
+            </w:tcMar>
+            <w:vAlign w:val="center"/>
+          </w:tcPr>
+          <w:p>
+            <w:pPr>
+              <w:pStyle w:val="Normal"/>
+              <w:jc w:val="left"/>
+              <w:pBdr>
+                <w:bottom w:val="none" w:sz="0" w:space="0" w:color="000000"/>
+                <w:top w:val="none" w:sz="0" w:space="0" w:color="000000"/>
+                <w:left w:val="none" w:sz="0" w:space="0" w:color="000000"/>
+                <w:right w:val="none" w:sz="0" w:space="0" w:color="000000"/>
+              </w:pBdr>
+              <w:spacing w:after="100" w:before="100" w:line="240"/>
+              <w:ind w:left="100" w:right="100" w:firstLine="0" w:firstLineChars="0"/>
+            </w:pPr>
+            <w:r>
+              <w:rPr>
+                <w:rFonts w:ascii="Arial" w:hAnsi="Arial" w:eastAsia="Arial" w:cs="Arial"/>
+                <w:i w:val="false"/>
+                <w:b w:val="false"/>
+                <w:u w:val="none"/>
+                <w:sz w:val="22"/>
+                <w:szCs w:val="22"/>
+                <w:color w:val="000000"/>
+              </w:rPr>
+              <w:t xml:space="preserve">18.18%   (188)</w:t>
+            </w:r>
+          </w:p>
+        </w:tc>
+        <w:tc>
+          <w:tcPr>
+            <w:tcBorders>
+              <w:bottom w:val="none" w:sz="0" w:space="0" w:color="000000"/>
+              <w:top w:val="none" w:sz="0" w:space="0" w:color="000000"/>
+              <w:left w:val="none" w:sz="0" w:space="0" w:color="000000"/>
+              <w:right w:val="none" w:sz="0" w:space="0" w:color="000000"/>
+            </w:tcBorders>
+            <w:shd w:val="clear" w:color="auto" w:fill="FFFFFF"/>
+            <w:tcMar>
+              <w:top w:w="0" w:type="dxa"/>
+              <w:bottom w:w="0" w:type="dxa"/>
+              <w:left w:w="0" w:type="dxa"/>
+              <w:right w:w="0" w:type="dxa"/>
+            </w:tcMar>
+            <w:vAlign w:val="center"/>
+          </w:tcPr>
+          <w:p>
+            <w:pPr>
+              <w:pStyle w:val="Normal"/>
+              <w:jc w:val="left"/>
+              <w:pBdr>
+                <w:bottom w:val="none" w:sz="0" w:space="0" w:color="000000"/>
+                <w:top w:val="none" w:sz="0" w:space="0" w:color="000000"/>
+                <w:left w:val="none" w:sz="0" w:space="0" w:color="000000"/>
+                <w:right w:val="none" w:sz="0" w:space="0" w:color="000000"/>
+              </w:pBdr>
+              <w:spacing w:after="100" w:before="100" w:line="240"/>
+              <w:ind w:left="100" w:right="100" w:firstLine="0" w:firstLineChars="0"/>
+            </w:pPr>
+            <w:r>
+              <w:rPr>
+                <w:rFonts w:ascii="Arial" w:hAnsi="Arial" w:eastAsia="Arial" w:cs="Arial"/>
+                <w:i w:val="false"/>
+                <w:b w:val="false"/>
+                <w:u w:val="none"/>
+                <w:sz w:val="22"/>
+                <w:szCs w:val="22"/>
+                <w:color w:val="000000"/>
+              </w:rPr>
+              <w:t xml:space="preserve">33.75%   (391)</w:t>
+            </w:r>
+          </w:p>
+        </w:tc>
+      </w:tr>
+      <w:tr>
+        <w:trPr>
+          <w:trHeight w:val="360" w:hRule="auto"/>
+        </w:trPr>
+        body7
+        <w:tc>
+          <w:tcPr>
+            <w:tcBorders>
               <w:bottom w:val="single" w:sz="12" w:space="0" w:color="666666"/>
               <w:top w:val="none" w:sz="0" w:space="0" w:color="000000"/>
               <w:left w:val="none" w:sz="0" w:space="0" w:color="000000"/>
@@ -2264,7 +2313,7 @@
                 <w:szCs w:val="22"/>
                 <w:color w:val="000000"/>
               </w:rPr>
-              <w:t xml:space="preserve">100.00% (464)</w:t>
+              <w:t xml:space="preserve">100.00% (256)</w:t>
             </w:r>
           </w:p>
         </w:tc>
@@ -2308,7 +2357,7 @@
                 <w:szCs w:val="22"/>
                 <w:color w:val="000000"/>
               </w:rPr>
-              <w:t xml:space="preserve">100.00% (553)</w:t>
+              <w:t xml:space="preserve">100.00% (908)</w:t>
             </w:r>
           </w:p>
         </w:tc>
@@ -2352,7 +2401,7 @@
                 <w:szCs w:val="22"/>
                 <w:color w:val="000000"/>
               </w:rPr>
-              <w:t xml:space="preserve">100.00% (1,018)</w:t>
+              <w:t xml:space="preserve">100.00% (1,641)</w:t>
             </w:r>
           </w:p>
         </w:tc>
@@ -2396,7 +2445,7 @@
                 <w:szCs w:val="22"/>
                 <w:color w:val="000000"/>
               </w:rPr>
-              <w:t xml:space="preserve">100.00% (1,100)</w:t>
+              <w:t xml:space="preserve">100.00% (1,296)</w:t>
             </w:r>
           </w:p>
         </w:tc>
@@ -2440,7 +2489,7 @@
                 <w:szCs w:val="22"/>
                 <w:color w:val="000000"/>
               </w:rPr>
-              <w:t xml:space="preserve">100.00% (1,609)</w:t>
+              <w:t xml:space="preserve">100.00% (1,034)</w:t>
             </w:r>
           </w:p>
         </w:tc>
@@ -2484,51 +2533,7 @@
                 <w:szCs w:val="22"/>
                 <w:color w:val="000000"/>
               </w:rPr>
-              <w:t xml:space="preserve">100.00% (391)</w:t>
-            </w:r>
-          </w:p>
-        </w:tc>
-        <w:tc>
-          <w:tcPr>
-            <w:tcBorders>
-              <w:bottom w:val="single" w:sz="12" w:space="0" w:color="666666"/>
-              <w:top w:val="none" w:sz="0" w:space="0" w:color="000000"/>
-              <w:left w:val="none" w:sz="0" w:space="0" w:color="000000"/>
-              <w:right w:val="none" w:sz="0" w:space="0" w:color="000000"/>
-            </w:tcBorders>
-            <w:shd w:val="clear" w:color="auto" w:fill="FFFFFF"/>
-            <w:tcMar>
-              <w:top w:w="0" w:type="dxa"/>
-              <w:bottom w:w="0" w:type="dxa"/>
-              <w:left w:w="0" w:type="dxa"/>
-              <w:right w:w="0" w:type="dxa"/>
-            </w:tcMar>
-            <w:vAlign w:val="center"/>
-          </w:tcPr>
-          <w:p>
-            <w:pPr>
-              <w:pStyle w:val="Normal"/>
-              <w:jc w:val="left"/>
-              <w:pBdr>
-                <w:bottom w:val="none" w:sz="0" w:space="0" w:color="000000"/>
-                <w:top w:val="none" w:sz="0" w:space="0" w:color="000000"/>
-                <w:left w:val="none" w:sz="0" w:space="0" w:color="000000"/>
-                <w:right w:val="none" w:sz="0" w:space="0" w:color="000000"/>
-              </w:pBdr>
-              <w:spacing w:after="100" w:before="100" w:line="240"/>
-              <w:ind w:left="100" w:right="100" w:firstLine="0" w:firstLineChars="0"/>
-            </w:pPr>
-            <w:r>
-              <w:rPr>
-                <w:rFonts w:ascii="Arial" w:hAnsi="Arial" w:eastAsia="Arial" w:cs="Arial"/>
-                <w:i w:val="false"/>
-                <w:b w:val="false"/>
-                <w:u w:val="none"/>
-                <w:sz w:val="22"/>
-                <w:szCs w:val="22"/>
-                <w:color w:val="000000"/>
-              </w:rPr>
-              <w:t xml:space="preserve">600.00% (5,135)</w:t>
+              <w:t xml:space="preserve">500.00% (5,135)</w:t>
             </w:r>
           </w:p>
         </w:tc>

</xml_diff>